<commit_message>
Flicked through PID and made a few amendments
</commit_message>
<xml_diff>
--- a/01 Project Initiation Document.docx
+++ b/01 Project Initiation Document.docx
@@ -131,7 +131,11 @@
           <w:tcPr>
             <w:tcW w:w="4675" w:type="dxa"/>
           </w:tcPr>
-          <w:p/>
+          <w:p>
+            <w:r>
+              <w:t>2</w:t>
+            </w:r>
+          </w:p>
         </w:tc>
       </w:tr>
       <w:tr>
@@ -149,7 +153,11 @@
           <w:tcPr>
             <w:tcW w:w="4675" w:type="dxa"/>
           </w:tcPr>
-          <w:p/>
+          <w:p>
+            <w:r>
+              <w:t>2</w:t>
+            </w:r>
+          </w:p>
         </w:tc>
       </w:tr>
       <w:tr>
@@ -167,7 +175,11 @@
           <w:tcPr>
             <w:tcW w:w="4675" w:type="dxa"/>
           </w:tcPr>
-          <w:p/>
+          <w:p>
+            <w:r>
+              <w:t>3</w:t>
+            </w:r>
+          </w:p>
         </w:tc>
       </w:tr>
       <w:tr>
@@ -185,7 +197,11 @@
           <w:tcPr>
             <w:tcW w:w="4675" w:type="dxa"/>
           </w:tcPr>
-          <w:p/>
+          <w:p>
+            <w:r>
+              <w:t>3</w:t>
+            </w:r>
+          </w:p>
         </w:tc>
       </w:tr>
       <w:tr>
@@ -203,7 +219,11 @@
           <w:tcPr>
             <w:tcW w:w="4675" w:type="dxa"/>
           </w:tcPr>
-          <w:p/>
+          <w:p>
+            <w:r>
+              <w:t>4</w:t>
+            </w:r>
+          </w:p>
         </w:tc>
       </w:tr>
       <w:tr>
@@ -221,7 +241,11 @@
           <w:tcPr>
             <w:tcW w:w="4675" w:type="dxa"/>
           </w:tcPr>
-          <w:p/>
+          <w:p>
+            <w:r>
+              <w:t>5</w:t>
+            </w:r>
+          </w:p>
         </w:tc>
       </w:tr>
       <w:tr>
@@ -239,25 +263,11 @@
           <w:tcPr>
             <w:tcW w:w="4675" w:type="dxa"/>
           </w:tcPr>
-          <w:p/>
-        </w:tc>
-      </w:tr>
-      <w:tr>
-        <w:tc>
-          <w:tcPr>
-            <w:tcW w:w="4675" w:type="dxa"/>
-          </w:tcPr>
-          <w:p>
-            <w:r>
-              <w:t>Miscellaneous Issues</w:t>
-            </w:r>
-          </w:p>
-        </w:tc>
-        <w:tc>
-          <w:tcPr>
-            <w:tcW w:w="4675" w:type="dxa"/>
-          </w:tcPr>
-          <w:p/>
+          <w:p>
+            <w:r>
+              <w:t>5</w:t>
+            </w:r>
+          </w:p>
         </w:tc>
       </w:tr>
     </w:tbl>
@@ -387,7 +397,25 @@
         <w:t xml:space="preserve"> to follow all </w:t>
       </w:r>
       <w:r>
-        <w:t xml:space="preserve">potential reasons for price changes simultaneous and calculate their combined influence on the price at any given time, let alone to operate 24/7. It is also possible to ignore such signs due to affiliation with the </w:t>
+        <w:t>potential reasons for price changes simultaneous</w:t>
+      </w:r>
+      <w:r>
+        <w:t>ly</w:t>
+      </w:r>
+      <w:r>
+        <w:t xml:space="preserve"> and calculate their combined influence on the price at any given time, let alone to operate 24/7. It is also possible to ignore such signs due to </w:t>
+      </w:r>
+      <w:r>
+        <w:t xml:space="preserve">an </w:t>
+      </w:r>
+      <w:r>
+        <w:t xml:space="preserve">affiliation with </w:t>
+      </w:r>
+      <w:r>
+        <w:t>a</w:t>
+      </w:r>
+      <w:r>
+        <w:t xml:space="preserve"> </w:t>
       </w:r>
       <w:proofErr w:type="gramStart"/>
       <w:r>
@@ -421,7 +449,13 @@
         </w:numPr>
       </w:pPr>
       <w:r>
-        <w:t>Removes the need for user interaction once the system has been initialised.</w:t>
+        <w:t xml:space="preserve">Removes the need for user interaction once the system has been </w:t>
+      </w:r>
+      <w:r>
+        <w:t>initialised</w:t>
+      </w:r>
+      <w:r>
+        <w:t>.</w:t>
       </w:r>
     </w:p>
     <w:p>
@@ -719,7 +753,7 @@
     </w:p>
     <w:p>
       <w:r>
-        <w:t>None.</w:t>
+        <w:t>Space on the Plymouth University Oracle server (Larry).</w:t>
       </w:r>
     </w:p>
     <w:p>
@@ -729,70 +763,1704 @@
       <w:r>
         <w:lastRenderedPageBreak/>
         <w:t>Method of Approach</w:t>
+      </w:r>
+    </w:p>
+    <w:p>
+      <w:proofErr w:type="gramStart"/>
+      <w:r>
+        <w:t>Due to the fact that</w:t>
+      </w:r>
+      <w:proofErr w:type="gramEnd"/>
+      <w:r>
+        <w:t xml:space="preserve"> there are several easily distinguishable tasks within the project, software development will employ an incremental approach with x increments:</w:t>
+      </w:r>
+    </w:p>
+    <w:p>
+      <w:pPr>
+        <w:pStyle w:val="ListParagraph"/>
+        <w:numPr>
+          <w:ilvl w:val="0"/>
+          <w:numId w:val="33"/>
+        </w:numPr>
+      </w:pPr>
+      <w:r>
+        <w:t>Collect data from source, calculate average prices and store in database.</w:t>
+      </w:r>
+    </w:p>
+    <w:p>
+      <w:pPr>
+        <w:pStyle w:val="ListParagraph"/>
+        <w:numPr>
+          <w:ilvl w:val="0"/>
+          <w:numId w:val="33"/>
+        </w:numPr>
+      </w:pPr>
+      <w:r>
+        <w:t>Output recommendation based on recently collected prices.</w:t>
+      </w:r>
+    </w:p>
+    <w:p>
+      <w:pPr>
+        <w:pStyle w:val="ListParagraph"/>
+        <w:numPr>
+          <w:ilvl w:val="0"/>
+          <w:numId w:val="33"/>
+        </w:numPr>
+      </w:pPr>
+      <w:r>
+        <w:t>Automated trading based on recently collected prices.</w:t>
+      </w:r>
+    </w:p>
+    <w:p>
+      <w:pPr>
+        <w:pStyle w:val="ListParagraph"/>
+        <w:numPr>
+          <w:ilvl w:val="0"/>
+          <w:numId w:val="33"/>
+        </w:numPr>
+      </w:pPr>
+      <w:r>
+        <w:t>Investment protection</w:t>
+      </w:r>
+      <w:r>
+        <w:t xml:space="preserve"> options</w:t>
+      </w:r>
+      <w:r>
+        <w:t>.</w:t>
+      </w:r>
+    </w:p>
+    <w:p>
+      <w:pPr>
+        <w:pStyle w:val="ListParagraph"/>
+        <w:numPr>
+          <w:ilvl w:val="0"/>
+          <w:numId w:val="33"/>
+        </w:numPr>
+      </w:pPr>
+      <w:r>
+        <w:t>Create recommendation based on more complex system (neural network).</w:t>
+      </w:r>
+    </w:p>
+    <w:p>
+      <w:pPr>
+        <w:pStyle w:val="ListParagraph"/>
+        <w:numPr>
+          <w:ilvl w:val="0"/>
+          <w:numId w:val="33"/>
+        </w:numPr>
+      </w:pPr>
+      <w:r>
+        <w:t>System prediction accuracy monitoring including option to retrain neural network.</w:t>
+      </w:r>
+    </w:p>
+    <w:p>
+      <w:pPr>
+        <w:pStyle w:val="ListParagraph"/>
+        <w:numPr>
+          <w:ilvl w:val="0"/>
+          <w:numId w:val="33"/>
+        </w:numPr>
+      </w:pPr>
+      <w:r>
+        <w:t>Automated retraining of neural network at</w:t>
+      </w:r>
+      <w:r>
+        <w:t xml:space="preserve"> set intervals</w:t>
+      </w:r>
+      <w:r>
+        <w:t>.</w:t>
+      </w:r>
+    </w:p>
+    <w:p>
+      <w:r>
+        <w:t>Possible technologies are:</w:t>
+      </w:r>
+    </w:p>
+    <w:p>
+      <w:pPr>
+        <w:pStyle w:val="ListParagraph"/>
+        <w:numPr>
+          <w:ilvl w:val="0"/>
+          <w:numId w:val="34"/>
+        </w:numPr>
+      </w:pPr>
+      <w:r>
+        <w:t>Java</w:t>
+      </w:r>
+    </w:p>
+    <w:p>
+      <w:pPr>
+        <w:pStyle w:val="ListParagraph"/>
+        <w:numPr>
+          <w:ilvl w:val="0"/>
+          <w:numId w:val="34"/>
+        </w:numPr>
+      </w:pPr>
+      <w:r>
+        <w:t>MySQL</w:t>
+      </w:r>
+    </w:p>
+    <w:p>
+      <w:pPr>
+        <w:pStyle w:val="ListParagraph"/>
+        <w:numPr>
+          <w:ilvl w:val="0"/>
+          <w:numId w:val="34"/>
+        </w:numPr>
+      </w:pPr>
+      <w:r>
+        <w:t>Oracle</w:t>
+      </w:r>
+    </w:p>
+    <w:p>
+      <w:r>
+        <w:t>The above list will be compared with alternatives once the project commences.</w:t>
+      </w:r>
+    </w:p>
+    <w:p>
+      <w:pPr>
+        <w:pStyle w:val="Heading1"/>
+      </w:pPr>
+      <w:r>
+        <w:t>Initial Project Plan</w:t>
+      </w:r>
+    </w:p>
+    <w:tbl>
+      <w:tblPr>
+        <w:tblStyle w:val="TableGrid"/>
+        <w:tblW w:w="0" w:type="auto"/>
+        <w:tblLook w:val="04A0" w:firstRow="1" w:lastRow="0" w:firstColumn="1" w:lastColumn="0" w:noHBand="0" w:noVBand="1"/>
+      </w:tblPr>
+      <w:tblGrid>
+        <w:gridCol w:w="2261"/>
+        <w:gridCol w:w="1278"/>
+        <w:gridCol w:w="1280"/>
+        <w:gridCol w:w="4531"/>
+      </w:tblGrid>
+      <w:tr>
+        <w:tc>
+          <w:tcPr>
+            <w:tcW w:w="2262" w:type="dxa"/>
+          </w:tcPr>
+          <w:p>
+            <w:pPr>
+              <w:rPr>
+                <w:b/>
+              </w:rPr>
+            </w:pPr>
+            <w:r>
+              <w:rPr>
+                <w:b/>
+              </w:rPr>
+              <w:t>Stage</w:t>
+            </w:r>
+          </w:p>
+        </w:tc>
+        <w:tc>
+          <w:tcPr>
+            <w:tcW w:w="1278" w:type="dxa"/>
+          </w:tcPr>
+          <w:p>
+            <w:pPr>
+              <w:rPr>
+                <w:b/>
+              </w:rPr>
+            </w:pPr>
+            <w:r>
+              <w:rPr>
+                <w:b/>
+              </w:rPr>
+              <w:t>Start Date</w:t>
+            </w:r>
+          </w:p>
+        </w:tc>
+        <w:tc>
+          <w:tcPr>
+            <w:tcW w:w="1278" w:type="dxa"/>
+          </w:tcPr>
+          <w:p>
+            <w:pPr>
+              <w:rPr>
+                <w:b/>
+              </w:rPr>
+            </w:pPr>
+            <w:r>
+              <w:rPr>
+                <w:b/>
+              </w:rPr>
+              <w:t>Completion Date</w:t>
+            </w:r>
+          </w:p>
+        </w:tc>
+        <w:tc>
+          <w:tcPr>
+            <w:tcW w:w="4532" w:type="dxa"/>
+          </w:tcPr>
+          <w:p>
+            <w:pPr>
+              <w:rPr>
+                <w:b/>
+              </w:rPr>
+            </w:pPr>
+            <w:r>
+              <w:rPr>
+                <w:b/>
+              </w:rPr>
+              <w:t>Details</w:t>
+            </w:r>
+          </w:p>
+        </w:tc>
+      </w:tr>
+      <w:tr>
+        <w:tc>
+          <w:tcPr>
+            <w:tcW w:w="2262" w:type="dxa"/>
+          </w:tcPr>
+          <w:p>
+            <w:r>
+              <w:t>Initiation</w:t>
+            </w:r>
+          </w:p>
+        </w:tc>
+        <w:tc>
+          <w:tcPr>
+            <w:tcW w:w="1278" w:type="dxa"/>
+          </w:tcPr>
+          <w:p>
+            <w:r>
+              <w:t>25/01/2018</w:t>
+            </w:r>
+          </w:p>
+        </w:tc>
+        <w:tc>
+          <w:tcPr>
+            <w:tcW w:w="1278" w:type="dxa"/>
+          </w:tcPr>
+          <w:p>
+            <w:r>
+              <w:t>28/01/2018</w:t>
+            </w:r>
+          </w:p>
+        </w:tc>
+        <w:tc>
+          <w:tcPr>
+            <w:tcW w:w="4532" w:type="dxa"/>
+          </w:tcPr>
+          <w:p>
+            <w:r>
+              <w:t>Project initiation document.</w:t>
+            </w:r>
+          </w:p>
+        </w:tc>
+      </w:tr>
+      <w:tr>
+        <w:tc>
+          <w:tcPr>
+            <w:tcW w:w="2262" w:type="dxa"/>
+          </w:tcPr>
+          <w:p>
+            <w:r>
+              <w:t>Technology Evaluation</w:t>
+            </w:r>
+          </w:p>
+        </w:tc>
+        <w:tc>
+          <w:tcPr>
+            <w:tcW w:w="1278" w:type="dxa"/>
+          </w:tcPr>
+          <w:p>
+            <w:r>
+              <w:t>29/01/2018</w:t>
+            </w:r>
+          </w:p>
+        </w:tc>
+        <w:tc>
+          <w:tcPr>
+            <w:tcW w:w="1278" w:type="dxa"/>
+          </w:tcPr>
+          <w:p>
+            <w:r>
+              <w:t>29/01/2018</w:t>
+            </w:r>
+          </w:p>
+        </w:tc>
+        <w:tc>
+          <w:tcPr>
+            <w:tcW w:w="4532" w:type="dxa"/>
+          </w:tcPr>
+          <w:p>
+            <w:r>
+              <w:t>Review into technologies available; relevance, cost, knowledge etc.</w:t>
+            </w:r>
+          </w:p>
+        </w:tc>
+      </w:tr>
+      <w:tr>
+        <w:tc>
+          <w:tcPr>
+            <w:tcW w:w="2262" w:type="dxa"/>
+          </w:tcPr>
+          <w:p>
+            <w:r>
+              <w:t>Initial High-Level Design</w:t>
+            </w:r>
+          </w:p>
+        </w:tc>
+        <w:tc>
+          <w:tcPr>
+            <w:tcW w:w="1278" w:type="dxa"/>
+          </w:tcPr>
+          <w:p>
+            <w:r>
+              <w:t>30/01/2018</w:t>
+            </w:r>
+          </w:p>
+        </w:tc>
+        <w:tc>
+          <w:tcPr>
+            <w:tcW w:w="1278" w:type="dxa"/>
+          </w:tcPr>
+          <w:p>
+            <w:r>
+              <w:t>31/01/2018</w:t>
+            </w:r>
+          </w:p>
+        </w:tc>
+        <w:tc>
+          <w:tcPr>
+            <w:tcW w:w="4532" w:type="dxa"/>
+          </w:tcPr>
+          <w:p>
+            <w:r>
+              <w:t>Design documentation; Architecture, database design, user interface sketches.</w:t>
+            </w:r>
+          </w:p>
+        </w:tc>
+      </w:tr>
+      <w:tr>
+        <w:tc>
+          <w:tcPr>
+            <w:tcW w:w="2262" w:type="dxa"/>
+          </w:tcPr>
+          <w:p>
+            <w:r>
+              <w:t>Increment 1</w:t>
+            </w:r>
+          </w:p>
+        </w:tc>
+        <w:tc>
+          <w:tcPr>
+            <w:tcW w:w="1278" w:type="dxa"/>
+          </w:tcPr>
+          <w:p>
+            <w:r>
+              <w:t>01/02/2018</w:t>
+            </w:r>
+          </w:p>
+        </w:tc>
+        <w:tc>
+          <w:tcPr>
+            <w:tcW w:w="1278" w:type="dxa"/>
+          </w:tcPr>
+          <w:p>
+            <w:r>
+              <w:t>08/02/2018</w:t>
+            </w:r>
+          </w:p>
+        </w:tc>
+        <w:tc>
+          <w:tcPr>
+            <w:tcW w:w="4532" w:type="dxa"/>
+          </w:tcPr>
+          <w:p>
+            <w:r>
+              <w:t xml:space="preserve">Increment requirements, </w:t>
+            </w:r>
+            <w:r>
+              <w:t>design,</w:t>
+            </w:r>
+            <w:r>
+              <w:t xml:space="preserve"> and implementation</w:t>
+            </w:r>
+            <w:r>
+              <w:t>; data collection and storage; test results.</w:t>
+            </w:r>
+          </w:p>
+        </w:tc>
+      </w:tr>
+      <w:tr>
+        <w:tc>
+          <w:tcPr>
+            <w:tcW w:w="2262" w:type="dxa"/>
+          </w:tcPr>
+          <w:p>
+            <w:r>
+              <w:t>Increment 2</w:t>
+            </w:r>
+          </w:p>
+        </w:tc>
+        <w:tc>
+          <w:tcPr>
+            <w:tcW w:w="1278" w:type="dxa"/>
+          </w:tcPr>
+          <w:p>
+            <w:r>
+              <w:t>09/02/2018</w:t>
+            </w:r>
+          </w:p>
+        </w:tc>
+        <w:tc>
+          <w:tcPr>
+            <w:tcW w:w="1278" w:type="dxa"/>
+          </w:tcPr>
+          <w:p>
+            <w:r>
+              <w:t>10/02/2018</w:t>
+            </w:r>
+          </w:p>
+        </w:tc>
+        <w:tc>
+          <w:tcPr>
+            <w:tcW w:w="4532" w:type="dxa"/>
+          </w:tcPr>
+          <w:p>
+            <w:r>
+              <w:t>Increment requirements, design, and implementation; recommendation; test results.</w:t>
+            </w:r>
+          </w:p>
+        </w:tc>
+      </w:tr>
+      <w:tr>
+        <w:tc>
+          <w:tcPr>
+            <w:tcW w:w="2262" w:type="dxa"/>
+          </w:tcPr>
+          <w:p>
+            <w:r>
+              <w:t>Increment 3</w:t>
+            </w:r>
+          </w:p>
+        </w:tc>
+        <w:tc>
+          <w:tcPr>
+            <w:tcW w:w="1278" w:type="dxa"/>
+          </w:tcPr>
+          <w:p>
+            <w:r>
+              <w:t>11/02/2018</w:t>
+            </w:r>
+          </w:p>
+        </w:tc>
+        <w:tc>
+          <w:tcPr>
+            <w:tcW w:w="1278" w:type="dxa"/>
+          </w:tcPr>
+          <w:p>
+            <w:r>
+              <w:t>18/02/2018</w:t>
+            </w:r>
+          </w:p>
+        </w:tc>
+        <w:tc>
+          <w:tcPr>
+            <w:tcW w:w="4532" w:type="dxa"/>
+          </w:tcPr>
+          <w:p>
+            <w:r>
+              <w:t xml:space="preserve">Increment requirements, </w:t>
+            </w:r>
+            <w:r>
+              <w:t>design,</w:t>
+            </w:r>
+            <w:r>
+              <w:t xml:space="preserve"> and implementation; automated trading; test results.</w:t>
+            </w:r>
+          </w:p>
+        </w:tc>
+      </w:tr>
+      <w:tr>
+        <w:tc>
+          <w:tcPr>
+            <w:tcW w:w="2262" w:type="dxa"/>
+          </w:tcPr>
+          <w:p>
+            <w:r>
+              <w:t>Increment 4</w:t>
+            </w:r>
+          </w:p>
+        </w:tc>
+        <w:tc>
+          <w:tcPr>
+            <w:tcW w:w="1278" w:type="dxa"/>
+          </w:tcPr>
+          <w:p>
+            <w:r>
+              <w:t>19/02/2018</w:t>
+            </w:r>
+          </w:p>
+        </w:tc>
+        <w:tc>
+          <w:tcPr>
+            <w:tcW w:w="1278" w:type="dxa"/>
+          </w:tcPr>
+          <w:p>
+            <w:r>
+              <w:t>23/02/2018</w:t>
+            </w:r>
+          </w:p>
+        </w:tc>
+        <w:tc>
+          <w:tcPr>
+            <w:tcW w:w="4532" w:type="dxa"/>
+          </w:tcPr>
+          <w:p>
+            <w:r>
+              <w:t>Increment requirements, design, and implementation; investment protection; test results.</w:t>
+            </w:r>
+          </w:p>
+        </w:tc>
+      </w:tr>
+      <w:tr>
+        <w:tc>
+          <w:tcPr>
+            <w:tcW w:w="2262" w:type="dxa"/>
+          </w:tcPr>
+          <w:p>
+            <w:r>
+              <w:t>Increment 5</w:t>
+            </w:r>
+          </w:p>
+        </w:tc>
+        <w:tc>
+          <w:tcPr>
+            <w:tcW w:w="1278" w:type="dxa"/>
+          </w:tcPr>
+          <w:p>
+            <w:r>
+              <w:t>24/02/2018</w:t>
+            </w:r>
+          </w:p>
+        </w:tc>
+        <w:tc>
+          <w:tcPr>
+            <w:tcW w:w="1278" w:type="dxa"/>
+          </w:tcPr>
+          <w:p>
+            <w:r>
+              <w:t>06/03/2018</w:t>
+            </w:r>
+          </w:p>
+        </w:tc>
+        <w:tc>
+          <w:tcPr>
+            <w:tcW w:w="4532" w:type="dxa"/>
+          </w:tcPr>
+          <w:p>
+            <w:r>
+              <w:t>Increment requirements, design, and implementation; neural network; test results.</w:t>
+            </w:r>
+          </w:p>
+        </w:tc>
+      </w:tr>
+      <w:tr>
+        <w:tc>
+          <w:tcPr>
+            <w:tcW w:w="2262" w:type="dxa"/>
+          </w:tcPr>
+          <w:p>
+            <w:r>
+              <w:t>Increment 6</w:t>
+            </w:r>
+          </w:p>
+        </w:tc>
+        <w:tc>
+          <w:tcPr>
+            <w:tcW w:w="1278" w:type="dxa"/>
+          </w:tcPr>
+          <w:p>
+            <w:r>
+              <w:t>07/03/2018</w:t>
+            </w:r>
+          </w:p>
+        </w:tc>
+        <w:tc>
+          <w:tcPr>
+            <w:tcW w:w="1278" w:type="dxa"/>
+          </w:tcPr>
+          <w:p>
+            <w:r>
+              <w:t>14/03/2018</w:t>
+            </w:r>
+          </w:p>
+        </w:tc>
+        <w:tc>
+          <w:tcPr>
+            <w:tcW w:w="4532" w:type="dxa"/>
+          </w:tcPr>
+          <w:p>
+            <w:r>
+              <w:t>Increment requirements, design, and implementation; retrain neural network; test results.</w:t>
+            </w:r>
+          </w:p>
+        </w:tc>
+      </w:tr>
+      <w:tr>
+        <w:tc>
+          <w:tcPr>
+            <w:tcW w:w="2262" w:type="dxa"/>
+          </w:tcPr>
+          <w:p>
+            <w:r>
+              <w:lastRenderedPageBreak/>
+              <w:t>Increment 7</w:t>
+            </w:r>
+          </w:p>
+        </w:tc>
+        <w:tc>
+          <w:tcPr>
+            <w:tcW w:w="1278" w:type="dxa"/>
+          </w:tcPr>
+          <w:p>
+            <w:r>
+              <w:t>15/03/2018</w:t>
+            </w:r>
+          </w:p>
+        </w:tc>
+        <w:tc>
+          <w:tcPr>
+            <w:tcW w:w="1278" w:type="dxa"/>
+          </w:tcPr>
+          <w:p>
+            <w:r>
+              <w:t>23/03/2018</w:t>
+            </w:r>
+          </w:p>
+        </w:tc>
+        <w:tc>
+          <w:tcPr>
+            <w:tcW w:w="4532" w:type="dxa"/>
+          </w:tcPr>
+          <w:p>
+            <w:r>
+              <w:t>Increment requirements, design, and implementation; automated retraining; test results.</w:t>
+            </w:r>
+          </w:p>
+        </w:tc>
+      </w:tr>
+      <w:tr>
+        <w:tc>
+          <w:tcPr>
+            <w:tcW w:w="2262" w:type="dxa"/>
+          </w:tcPr>
+          <w:p>
+            <w:r>
+              <w:t>Easter</w:t>
+            </w:r>
+          </w:p>
+        </w:tc>
+        <w:tc>
+          <w:tcPr>
+            <w:tcW w:w="1278" w:type="dxa"/>
+          </w:tcPr>
+          <w:p>
+            <w:r>
+              <w:t>24/03/2018</w:t>
+            </w:r>
+          </w:p>
+        </w:tc>
+        <w:tc>
+          <w:tcPr>
+            <w:tcW w:w="1278" w:type="dxa"/>
+          </w:tcPr>
+          <w:p>
+            <w:r>
+              <w:t>15/</w:t>
+            </w:r>
+            <w:r>
+              <w:t>04/2018</w:t>
+            </w:r>
+          </w:p>
+        </w:tc>
+        <w:tc>
+          <w:tcPr>
+            <w:tcW w:w="4532" w:type="dxa"/>
+          </w:tcPr>
+          <w:p>
+            <w:r>
+              <w:t>Catch up / get ahead where possible.</w:t>
+            </w:r>
+          </w:p>
+        </w:tc>
+      </w:tr>
+      <w:tr>
+        <w:tc>
+          <w:tcPr>
+            <w:tcW w:w="2262" w:type="dxa"/>
+          </w:tcPr>
+          <w:p>
+            <w:r>
+              <w:t>System and user acceptance testing</w:t>
+            </w:r>
+          </w:p>
+        </w:tc>
+        <w:tc>
+          <w:tcPr>
+            <w:tcW w:w="1278" w:type="dxa"/>
+          </w:tcPr>
+          <w:p>
+            <w:r>
+              <w:t>16/04/2018</w:t>
+            </w:r>
+          </w:p>
+        </w:tc>
+        <w:tc>
+          <w:tcPr>
+            <w:tcW w:w="1278" w:type="dxa"/>
+          </w:tcPr>
+          <w:p>
+            <w:r>
+              <w:t>22/04/2018</w:t>
+            </w:r>
+          </w:p>
+        </w:tc>
+        <w:tc>
+          <w:tcPr>
+            <w:tcW w:w="4532" w:type="dxa"/>
+          </w:tcPr>
+          <w:p>
+            <w:r>
+              <w:t>Final testing, ensure final system works, test system with potential end user.</w:t>
+            </w:r>
+          </w:p>
+        </w:tc>
+      </w:tr>
+      <w:tr>
+        <w:tc>
+          <w:tcPr>
+            <w:tcW w:w="2262" w:type="dxa"/>
+          </w:tcPr>
+          <w:p>
+            <w:r>
+              <w:t>Assemble and complete final report</w:t>
+            </w:r>
+          </w:p>
+        </w:tc>
+        <w:tc>
+          <w:tcPr>
+            <w:tcW w:w="1278" w:type="dxa"/>
+          </w:tcPr>
+          <w:p>
+            <w:r>
+              <w:t>23/04/2018</w:t>
+            </w:r>
+          </w:p>
+        </w:tc>
+        <w:tc>
+          <w:tcPr>
+            <w:tcW w:w="1278" w:type="dxa"/>
+          </w:tcPr>
+          <w:p>
+            <w:r>
+              <w:t>04/05/2018</w:t>
+            </w:r>
+          </w:p>
+        </w:tc>
+        <w:tc>
+          <w:tcPr>
+            <w:tcW w:w="4532" w:type="dxa"/>
+          </w:tcPr>
+          <w:p>
+            <w:r>
+              <w:t>PRCO304 Report.</w:t>
+            </w:r>
+          </w:p>
+        </w:tc>
+      </w:tr>
+    </w:tbl>
+    <w:p/>
+    <w:p>
+      <w:pPr>
+        <w:pStyle w:val="Heading2"/>
+      </w:pPr>
+      <w:r>
+        <w:t>Communication Plan</w:t>
+      </w:r>
+    </w:p>
+    <w:p>
+      <w:r>
+        <w:t>Review meetings will be held with Marco Palomino (supervisor) each Friday at 15:30. Further communication such as emails may occur as required.</w:t>
+      </w:r>
+    </w:p>
+    <w:p>
+      <w:pPr>
+        <w:pStyle w:val="Heading1"/>
+      </w:pPr>
+      <w:r>
+        <w:t>Initial Risk List</w:t>
+      </w:r>
+    </w:p>
+    <w:tbl>
+      <w:tblPr>
+        <w:tblStyle w:val="TableGrid1"/>
+        <w:tblW w:w="0" w:type="auto"/>
+        <w:tblLook w:val="04A0" w:firstRow="1" w:lastRow="0" w:firstColumn="1" w:lastColumn="0" w:noHBand="0" w:noVBand="1"/>
+      </w:tblPr>
+      <w:tblGrid>
+        <w:gridCol w:w="2689"/>
+        <w:gridCol w:w="1217"/>
+        <w:gridCol w:w="971"/>
+        <w:gridCol w:w="4145"/>
+      </w:tblGrid>
+      <w:tr>
+        <w:tc>
+          <w:tcPr>
+            <w:tcW w:w="2689" w:type="dxa"/>
+          </w:tcPr>
+          <w:p>
+            <w:pPr>
+              <w:rPr>
+                <w:rFonts w:ascii="Calibri" w:hAnsi="Calibri" w:cs="Times New Roman"/>
+                <w:b/>
+              </w:rPr>
+            </w:pPr>
+            <w:r>
+              <w:rPr>
+                <w:rFonts w:ascii="Calibri" w:hAnsi="Calibri" w:cs="Times New Roman"/>
+                <w:b/>
+              </w:rPr>
+              <w:t>Risk</w:t>
+            </w:r>
+          </w:p>
+        </w:tc>
+        <w:tc>
+          <w:tcPr>
+            <w:tcW w:w="1217" w:type="dxa"/>
+          </w:tcPr>
+          <w:p>
+            <w:pPr>
+              <w:rPr>
+                <w:rFonts w:ascii="Calibri" w:hAnsi="Calibri" w:cs="Times New Roman"/>
+                <w:b/>
+              </w:rPr>
+            </w:pPr>
+            <w:r>
+              <w:rPr>
+                <w:rFonts w:ascii="Calibri" w:hAnsi="Calibri" w:cs="Times New Roman"/>
+                <w:b/>
+              </w:rPr>
+              <w:t>Probability</w:t>
+            </w:r>
+          </w:p>
+        </w:tc>
+        <w:tc>
+          <w:tcPr>
+            <w:tcW w:w="967" w:type="dxa"/>
+          </w:tcPr>
+          <w:p>
+            <w:pPr>
+              <w:rPr>
+                <w:rFonts w:ascii="Calibri" w:hAnsi="Calibri" w:cs="Times New Roman"/>
+                <w:b/>
+              </w:rPr>
+            </w:pPr>
+            <w:r>
+              <w:rPr>
+                <w:rFonts w:ascii="Calibri" w:hAnsi="Calibri" w:cs="Times New Roman"/>
+                <w:b/>
+              </w:rPr>
+              <w:t>Impact</w:t>
+            </w:r>
+          </w:p>
+        </w:tc>
+        <w:tc>
+          <w:tcPr>
+            <w:tcW w:w="4145" w:type="dxa"/>
+          </w:tcPr>
+          <w:p>
+            <w:pPr>
+              <w:rPr>
+                <w:rFonts w:ascii="Calibri" w:hAnsi="Calibri" w:cs="Times New Roman"/>
+                <w:b/>
+              </w:rPr>
+            </w:pPr>
+            <w:r>
+              <w:rPr>
+                <w:rFonts w:ascii="Calibri" w:hAnsi="Calibri" w:cs="Times New Roman"/>
+                <w:b/>
+              </w:rPr>
+              <w:t>Management Strategy</w:t>
+            </w:r>
+          </w:p>
+        </w:tc>
+      </w:tr>
+      <w:tr>
+        <w:tc>
+          <w:tcPr>
+            <w:tcW w:w="2689" w:type="dxa"/>
+          </w:tcPr>
+          <w:p>
+            <w:pPr>
+              <w:rPr>
+                <w:rFonts w:ascii="Calibri" w:hAnsi="Calibri" w:cs="Times New Roman"/>
+              </w:rPr>
+            </w:pPr>
+            <w:r>
+              <w:rPr>
+                <w:rFonts w:ascii="Calibri" w:hAnsi="Calibri" w:cs="Times New Roman"/>
+              </w:rPr>
+              <w:t>GDAX API discontinuing</w:t>
+            </w:r>
+          </w:p>
+        </w:tc>
+        <w:tc>
+          <w:tcPr>
+            <w:tcW w:w="1217" w:type="dxa"/>
+          </w:tcPr>
+          <w:p>
+            <w:pPr>
+              <w:rPr>
+                <w:rFonts w:ascii="Calibri" w:hAnsi="Calibri" w:cs="Times New Roman"/>
+              </w:rPr>
+            </w:pPr>
+            <w:r>
+              <w:rPr>
+                <w:rFonts w:ascii="Calibri" w:hAnsi="Calibri" w:cs="Times New Roman"/>
+              </w:rPr>
+              <w:t>Low</w:t>
+            </w:r>
+          </w:p>
+        </w:tc>
+        <w:tc>
+          <w:tcPr>
+            <w:tcW w:w="967" w:type="dxa"/>
+          </w:tcPr>
+          <w:p>
+            <w:pPr>
+              <w:rPr>
+                <w:rFonts w:ascii="Calibri" w:hAnsi="Calibri" w:cs="Times New Roman"/>
+              </w:rPr>
+            </w:pPr>
+            <w:r>
+              <w:rPr>
+                <w:rFonts w:ascii="Calibri" w:hAnsi="Calibri" w:cs="Times New Roman"/>
+              </w:rPr>
+              <w:t>High</w:t>
+            </w:r>
+          </w:p>
+        </w:tc>
+        <w:tc>
+          <w:tcPr>
+            <w:tcW w:w="4145" w:type="dxa"/>
+          </w:tcPr>
+          <w:p>
+            <w:pPr>
+              <w:rPr>
+                <w:rFonts w:ascii="Calibri" w:hAnsi="Calibri" w:cs="Times New Roman"/>
+              </w:rPr>
+            </w:pPr>
+            <w:r>
+              <w:rPr>
+                <w:rFonts w:ascii="Calibri" w:hAnsi="Calibri" w:cs="Times New Roman"/>
+              </w:rPr>
+              <w:t>Source alternative API endpoint.</w:t>
+            </w:r>
+          </w:p>
+        </w:tc>
+      </w:tr>
+      <w:tr>
+        <w:tc>
+          <w:tcPr>
+            <w:tcW w:w="2689" w:type="dxa"/>
+          </w:tcPr>
+          <w:p>
+            <w:pPr>
+              <w:rPr>
+                <w:rFonts w:ascii="Calibri" w:hAnsi="Calibri" w:cs="Times New Roman"/>
+              </w:rPr>
+            </w:pPr>
+            <w:r>
+              <w:rPr>
+                <w:rFonts w:ascii="Calibri" w:hAnsi="Calibri" w:cs="Times New Roman"/>
+              </w:rPr>
+              <w:t>Oracle server goes offline</w:t>
+            </w:r>
+          </w:p>
+        </w:tc>
+        <w:tc>
+          <w:tcPr>
+            <w:tcW w:w="1217" w:type="dxa"/>
+          </w:tcPr>
+          <w:p>
+            <w:pPr>
+              <w:rPr>
+                <w:rFonts w:ascii="Calibri" w:hAnsi="Calibri" w:cs="Times New Roman"/>
+              </w:rPr>
+            </w:pPr>
+            <w:r>
+              <w:rPr>
+                <w:rFonts w:ascii="Calibri" w:hAnsi="Calibri" w:cs="Times New Roman"/>
+              </w:rPr>
+              <w:t>Low</w:t>
+            </w:r>
+          </w:p>
+        </w:tc>
+        <w:tc>
+          <w:tcPr>
+            <w:tcW w:w="967" w:type="dxa"/>
+          </w:tcPr>
+          <w:p>
+            <w:pPr>
+              <w:rPr>
+                <w:rFonts w:ascii="Calibri" w:hAnsi="Calibri" w:cs="Times New Roman"/>
+              </w:rPr>
+            </w:pPr>
+            <w:r>
+              <w:rPr>
+                <w:rFonts w:ascii="Calibri" w:hAnsi="Calibri" w:cs="Times New Roman"/>
+              </w:rPr>
+              <w:t>High</w:t>
+            </w:r>
+          </w:p>
+        </w:tc>
+        <w:tc>
+          <w:tcPr>
+            <w:tcW w:w="4145" w:type="dxa"/>
+          </w:tcPr>
+          <w:p>
+            <w:pPr>
+              <w:rPr>
+                <w:rFonts w:ascii="Calibri" w:hAnsi="Calibri" w:cs="Times New Roman"/>
+              </w:rPr>
+            </w:pPr>
+            <w:r>
+              <w:rPr>
+                <w:rFonts w:ascii="Calibri" w:hAnsi="Calibri" w:cs="Times New Roman"/>
+              </w:rPr>
+              <w:t>Wait for Oracle/university to resolve, research and consult with supervisor about alternative data storage methods such as a NoSQL database that could be stored locally.</w:t>
+            </w:r>
+          </w:p>
+        </w:tc>
+      </w:tr>
+      <w:tr>
+        <w:tc>
+          <w:tcPr>
+            <w:tcW w:w="2689" w:type="dxa"/>
+          </w:tcPr>
+          <w:p>
+            <w:pPr>
+              <w:spacing w:after="160" w:line="259" w:lineRule="auto"/>
+              <w:rPr>
+                <w:rFonts w:ascii="Calibri" w:hAnsi="Calibri" w:cs="Times New Roman"/>
+              </w:rPr>
+            </w:pPr>
+            <w:r>
+              <w:rPr>
+                <w:rFonts w:ascii="Calibri" w:hAnsi="Calibri" w:cs="Times New Roman"/>
+              </w:rPr>
+              <w:t>Loss of entire project</w:t>
+            </w:r>
+          </w:p>
+        </w:tc>
+        <w:tc>
+          <w:tcPr>
+            <w:tcW w:w="1217" w:type="dxa"/>
+          </w:tcPr>
+          <w:p>
+            <w:pPr>
+              <w:spacing w:after="160" w:line="259" w:lineRule="auto"/>
+              <w:rPr>
+                <w:rFonts w:ascii="Calibri" w:hAnsi="Calibri" w:cs="Times New Roman"/>
+              </w:rPr>
+            </w:pPr>
+            <w:r>
+              <w:rPr>
+                <w:rFonts w:ascii="Calibri" w:hAnsi="Calibri" w:cs="Times New Roman"/>
+              </w:rPr>
+              <w:t>Low</w:t>
+            </w:r>
+          </w:p>
+        </w:tc>
+        <w:tc>
+          <w:tcPr>
+            <w:tcW w:w="967" w:type="dxa"/>
+          </w:tcPr>
+          <w:p>
+            <w:pPr>
+              <w:spacing w:after="160" w:line="259" w:lineRule="auto"/>
+              <w:rPr>
+                <w:rFonts w:ascii="Calibri" w:hAnsi="Calibri" w:cs="Times New Roman"/>
+              </w:rPr>
+            </w:pPr>
+            <w:r>
+              <w:rPr>
+                <w:rFonts w:ascii="Calibri" w:hAnsi="Calibri" w:cs="Times New Roman"/>
+              </w:rPr>
+              <w:t>High</w:t>
+            </w:r>
+          </w:p>
+        </w:tc>
+        <w:tc>
+          <w:tcPr>
+            <w:tcW w:w="4145" w:type="dxa"/>
+          </w:tcPr>
+          <w:p>
+            <w:pPr>
+              <w:spacing w:after="160" w:line="259" w:lineRule="auto"/>
+              <w:rPr>
+                <w:rFonts w:ascii="Calibri" w:hAnsi="Calibri" w:cs="Times New Roman"/>
+              </w:rPr>
+            </w:pPr>
+            <w:r>
+              <w:rPr>
+                <w:rFonts w:ascii="Calibri" w:hAnsi="Calibri" w:cs="Times New Roman"/>
+              </w:rPr>
+              <w:t>Keep numerous backups.</w:t>
+            </w:r>
+          </w:p>
+        </w:tc>
+      </w:tr>
+      <w:tr>
+        <w:tc>
+          <w:tcPr>
+            <w:tcW w:w="2689" w:type="dxa"/>
+          </w:tcPr>
+          <w:p>
+            <w:pPr>
+              <w:spacing w:after="160" w:line="259" w:lineRule="auto"/>
+              <w:rPr>
+                <w:rFonts w:ascii="Calibri" w:hAnsi="Calibri" w:cs="Times New Roman"/>
+              </w:rPr>
+            </w:pPr>
+            <w:r>
+              <w:rPr>
+                <w:rFonts w:ascii="Calibri" w:hAnsi="Calibri" w:cs="Times New Roman"/>
+              </w:rPr>
+              <w:t>Loss of small portions of project</w:t>
+            </w:r>
+          </w:p>
+        </w:tc>
+        <w:tc>
+          <w:tcPr>
+            <w:tcW w:w="1217" w:type="dxa"/>
+          </w:tcPr>
+          <w:p>
+            <w:pPr>
+              <w:spacing w:after="160" w:line="259" w:lineRule="auto"/>
+              <w:rPr>
+                <w:rFonts w:ascii="Calibri" w:hAnsi="Calibri" w:cs="Times New Roman"/>
+              </w:rPr>
+            </w:pPr>
+            <w:r>
+              <w:rPr>
+                <w:rFonts w:ascii="Calibri" w:hAnsi="Calibri" w:cs="Times New Roman"/>
+              </w:rPr>
+              <w:t>Medium</w:t>
+            </w:r>
+          </w:p>
+        </w:tc>
+        <w:tc>
+          <w:tcPr>
+            <w:tcW w:w="967" w:type="dxa"/>
+          </w:tcPr>
+          <w:p>
+            <w:pPr>
+              <w:spacing w:after="160" w:line="259" w:lineRule="auto"/>
+              <w:rPr>
+                <w:rFonts w:ascii="Calibri" w:hAnsi="Calibri" w:cs="Times New Roman"/>
+              </w:rPr>
+            </w:pPr>
+            <w:r>
+              <w:rPr>
+                <w:rFonts w:ascii="Calibri" w:hAnsi="Calibri" w:cs="Times New Roman"/>
+              </w:rPr>
+              <w:t>Low</w:t>
+            </w:r>
+          </w:p>
+        </w:tc>
+        <w:tc>
+          <w:tcPr>
+            <w:tcW w:w="4145" w:type="dxa"/>
+          </w:tcPr>
+          <w:p>
+            <w:pPr>
+              <w:spacing w:after="160" w:line="259" w:lineRule="auto"/>
+              <w:rPr>
+                <w:rFonts w:ascii="Calibri" w:hAnsi="Calibri" w:cs="Times New Roman"/>
+              </w:rPr>
+            </w:pPr>
+            <w:r>
+              <w:rPr>
+                <w:rFonts w:ascii="Calibri" w:hAnsi="Calibri" w:cs="Times New Roman"/>
+              </w:rPr>
+              <w:t>Use repository to ensure up to date version accessible.</w:t>
+            </w:r>
+          </w:p>
+        </w:tc>
+      </w:tr>
+      <w:tr>
+        <w:tc>
+          <w:tcPr>
+            <w:tcW w:w="2689" w:type="dxa"/>
+          </w:tcPr>
+          <w:p>
+            <w:pPr>
+              <w:spacing w:after="160" w:line="259" w:lineRule="auto"/>
+              <w:rPr>
+                <w:rFonts w:ascii="Calibri" w:hAnsi="Calibri" w:cs="Times New Roman"/>
+              </w:rPr>
+            </w:pPr>
+            <w:r>
+              <w:rPr>
+                <w:rFonts w:ascii="Calibri" w:hAnsi="Calibri" w:cs="Times New Roman"/>
+              </w:rPr>
+              <w:t>Equipment loss/damage</w:t>
+            </w:r>
+          </w:p>
+        </w:tc>
+        <w:tc>
+          <w:tcPr>
+            <w:tcW w:w="1217" w:type="dxa"/>
+          </w:tcPr>
+          <w:p>
+            <w:pPr>
+              <w:spacing w:after="160" w:line="259" w:lineRule="auto"/>
+              <w:rPr>
+                <w:rFonts w:ascii="Calibri" w:hAnsi="Calibri" w:cs="Times New Roman"/>
+              </w:rPr>
+            </w:pPr>
+            <w:r>
+              <w:rPr>
+                <w:rFonts w:ascii="Calibri" w:hAnsi="Calibri" w:cs="Times New Roman"/>
+              </w:rPr>
+              <w:t>Medium</w:t>
+            </w:r>
+          </w:p>
+        </w:tc>
+        <w:tc>
+          <w:tcPr>
+            <w:tcW w:w="967" w:type="dxa"/>
+          </w:tcPr>
+          <w:p>
+            <w:pPr>
+              <w:spacing w:after="160" w:line="259" w:lineRule="auto"/>
+              <w:rPr>
+                <w:rFonts w:ascii="Calibri" w:hAnsi="Calibri" w:cs="Times New Roman"/>
+              </w:rPr>
+            </w:pPr>
+            <w:r>
+              <w:rPr>
+                <w:rFonts w:ascii="Calibri" w:hAnsi="Calibri" w:cs="Times New Roman"/>
+              </w:rPr>
+              <w:t>Low</w:t>
+            </w:r>
+          </w:p>
+        </w:tc>
+        <w:tc>
+          <w:tcPr>
+            <w:tcW w:w="4145" w:type="dxa"/>
+          </w:tcPr>
+          <w:p>
+            <w:pPr>
+              <w:spacing w:after="160" w:line="259" w:lineRule="auto"/>
+              <w:rPr>
+                <w:rFonts w:ascii="Calibri" w:hAnsi="Calibri" w:cs="Times New Roman"/>
+              </w:rPr>
+            </w:pPr>
+            <w:r>
+              <w:rPr>
+                <w:rFonts w:ascii="Calibri" w:hAnsi="Calibri" w:cs="Times New Roman"/>
+              </w:rPr>
+              <w:t>Switch from desktop to laptop/spare laptop or use university equipment such as open access.</w:t>
+            </w:r>
+          </w:p>
+        </w:tc>
+      </w:tr>
+      <w:tr>
+        <w:tc>
+          <w:tcPr>
+            <w:tcW w:w="2689" w:type="dxa"/>
+          </w:tcPr>
+          <w:p>
+            <w:pPr>
+              <w:rPr>
+                <w:rFonts w:ascii="Calibri" w:hAnsi="Calibri" w:cs="Times New Roman"/>
+              </w:rPr>
+            </w:pPr>
+            <w:r>
+              <w:rPr>
+                <w:rFonts w:ascii="Calibri" w:hAnsi="Calibri" w:cs="Times New Roman"/>
+              </w:rPr>
+              <w:t>Difficulty with learning requirements mentioned above</w:t>
+            </w:r>
+          </w:p>
+        </w:tc>
+        <w:tc>
+          <w:tcPr>
+            <w:tcW w:w="1217" w:type="dxa"/>
+          </w:tcPr>
+          <w:p>
+            <w:pPr>
+              <w:rPr>
+                <w:rFonts w:ascii="Calibri" w:hAnsi="Calibri" w:cs="Times New Roman"/>
+              </w:rPr>
+            </w:pPr>
+            <w:r>
+              <w:rPr>
+                <w:rFonts w:ascii="Calibri" w:hAnsi="Calibri" w:cs="Times New Roman"/>
+              </w:rPr>
+              <w:t>Medium</w:t>
+            </w:r>
+          </w:p>
+        </w:tc>
+        <w:tc>
+          <w:tcPr>
+            <w:tcW w:w="967" w:type="dxa"/>
+          </w:tcPr>
+          <w:p>
+            <w:pPr>
+              <w:rPr>
+                <w:rFonts w:ascii="Calibri" w:hAnsi="Calibri" w:cs="Times New Roman"/>
+              </w:rPr>
+            </w:pPr>
+            <w:r>
+              <w:rPr>
+                <w:rFonts w:ascii="Calibri" w:hAnsi="Calibri" w:cs="Times New Roman"/>
+              </w:rPr>
+              <w:t>Medium</w:t>
+            </w:r>
+          </w:p>
+        </w:tc>
+        <w:tc>
+          <w:tcPr>
+            <w:tcW w:w="4145" w:type="dxa"/>
+          </w:tcPr>
+          <w:p>
+            <w:pPr>
+              <w:rPr>
+                <w:rFonts w:ascii="Calibri" w:hAnsi="Calibri" w:cs="Times New Roman"/>
+              </w:rPr>
+            </w:pPr>
+            <w:r>
+              <w:rPr>
+                <w:rFonts w:ascii="Calibri" w:hAnsi="Calibri" w:cs="Times New Roman"/>
+              </w:rPr>
+              <w:t>Apply more time to learning the specific skills required to complete the task.</w:t>
+            </w:r>
+          </w:p>
+        </w:tc>
+      </w:tr>
+      <w:tr>
+        <w:tc>
+          <w:tcPr>
+            <w:tcW w:w="2689" w:type="dxa"/>
+          </w:tcPr>
+          <w:p>
+            <w:pPr>
+              <w:spacing w:after="160" w:line="259" w:lineRule="auto"/>
+              <w:rPr>
+                <w:rFonts w:ascii="Calibri" w:hAnsi="Calibri" w:cs="Times New Roman"/>
+              </w:rPr>
+            </w:pPr>
+            <w:r>
+              <w:rPr>
+                <w:rFonts w:ascii="Calibri" w:hAnsi="Calibri" w:cs="Times New Roman"/>
+              </w:rPr>
+              <w:t>I lack specific knowledge to complete a segment of the project</w:t>
+            </w:r>
+          </w:p>
+        </w:tc>
+        <w:tc>
+          <w:tcPr>
+            <w:tcW w:w="1217" w:type="dxa"/>
+          </w:tcPr>
+          <w:p>
+            <w:pPr>
+              <w:spacing w:after="160" w:line="259" w:lineRule="auto"/>
+              <w:rPr>
+                <w:rFonts w:ascii="Calibri" w:hAnsi="Calibri" w:cs="Times New Roman"/>
+              </w:rPr>
+            </w:pPr>
+            <w:r>
+              <w:rPr>
+                <w:rFonts w:ascii="Calibri" w:hAnsi="Calibri" w:cs="Times New Roman"/>
+              </w:rPr>
+              <w:t>High</w:t>
+            </w:r>
+          </w:p>
+        </w:tc>
+        <w:tc>
+          <w:tcPr>
+            <w:tcW w:w="967" w:type="dxa"/>
+          </w:tcPr>
+          <w:p>
+            <w:pPr>
+              <w:spacing w:after="160" w:line="259" w:lineRule="auto"/>
+              <w:rPr>
+                <w:rFonts w:ascii="Calibri" w:hAnsi="Calibri" w:cs="Times New Roman"/>
+              </w:rPr>
+            </w:pPr>
+            <w:r>
+              <w:rPr>
+                <w:rFonts w:ascii="Calibri" w:hAnsi="Calibri" w:cs="Times New Roman"/>
+              </w:rPr>
+              <w:t>Medium</w:t>
+            </w:r>
+          </w:p>
+        </w:tc>
+        <w:tc>
+          <w:tcPr>
+            <w:tcW w:w="4145" w:type="dxa"/>
+          </w:tcPr>
+          <w:p>
+            <w:pPr>
+              <w:spacing w:after="160" w:line="259" w:lineRule="auto"/>
+              <w:rPr>
+                <w:rFonts w:ascii="Calibri" w:hAnsi="Calibri" w:cs="Times New Roman"/>
+              </w:rPr>
+            </w:pPr>
+            <w:r>
+              <w:rPr>
+                <w:rFonts w:ascii="Calibri" w:hAnsi="Calibri" w:cs="Times New Roman"/>
+              </w:rPr>
+              <w:t>Accept that all new projects have a learning process attached to them,</w:t>
+            </w:r>
+            <w:r>
+              <w:rPr>
+                <w:rFonts w:ascii="Calibri" w:hAnsi="Calibri" w:cs="Times New Roman"/>
+              </w:rPr>
+              <w:t xml:space="preserve"> </w:t>
+            </w:r>
+            <w:r>
+              <w:rPr>
+                <w:rFonts w:ascii="Calibri" w:hAnsi="Calibri" w:cs="Times New Roman"/>
+              </w:rPr>
+              <w:t>allow extra time for parts that haven’t been attempted previously.</w:t>
+            </w:r>
+          </w:p>
+        </w:tc>
+      </w:tr>
+    </w:tbl>
+    <w:p/>
+    <w:p/>
+    <w:p>
+      <w:pPr>
+        <w:pStyle w:val="Heading1"/>
+      </w:pPr>
+      <w:r>
+        <w:lastRenderedPageBreak/>
+        <w:t>Quality Plan</w:t>
+      </w:r>
+    </w:p>
+    <w:tbl>
+      <w:tblPr>
+        <w:tblStyle w:val="TableGrid"/>
+        <w:tblW w:w="0" w:type="auto"/>
+        <w:tblLook w:val="04A0" w:firstRow="1" w:lastRow="0" w:firstColumn="1" w:lastColumn="0" w:noHBand="0" w:noVBand="1"/>
+      </w:tblPr>
+      <w:tblGrid>
+        <w:gridCol w:w="2405"/>
+        <w:gridCol w:w="6945"/>
+      </w:tblGrid>
+      <w:tr>
+        <w:tc>
+          <w:tcPr>
+            <w:tcW w:w="2405" w:type="dxa"/>
+          </w:tcPr>
+          <w:p>
+            <w:pPr>
+              <w:rPr>
+                <w:b/>
+              </w:rPr>
+            </w:pPr>
+            <w:r>
+              <w:rPr>
+                <w:b/>
+              </w:rPr>
+              <w:t>Quality Check</w:t>
+            </w:r>
+          </w:p>
+        </w:tc>
+        <w:tc>
+          <w:tcPr>
+            <w:tcW w:w="6945" w:type="dxa"/>
+          </w:tcPr>
+          <w:p>
+            <w:pPr>
+              <w:rPr>
+                <w:b/>
+              </w:rPr>
+            </w:pPr>
+            <w:r>
+              <w:rPr>
+                <w:b/>
+              </w:rPr>
+              <w:t>Strategy</w:t>
+            </w:r>
+          </w:p>
+        </w:tc>
+      </w:tr>
+      <w:tr>
+        <w:tc>
+          <w:tcPr>
+            <w:tcW w:w="2405" w:type="dxa"/>
+          </w:tcPr>
+          <w:p>
+            <w:r>
+              <w:t>Requirements</w:t>
+            </w:r>
+          </w:p>
+        </w:tc>
+        <w:tc>
+          <w:tcPr>
+            <w:tcW w:w="6945" w:type="dxa"/>
+          </w:tcPr>
+          <w:p>
+            <w:r>
+              <w:t>It must be ensured that requirements are correct and relevant before implementation.</w:t>
+            </w:r>
+          </w:p>
+          <w:p>
+            <w:r>
+              <w:t>It must also be ensured that they are complete, achievable, and demonstrable after implementation.</w:t>
+            </w:r>
+          </w:p>
+          <w:p>
+            <w:r>
+              <w:t>User testing will be used</w:t>
+            </w:r>
+            <w:r>
+              <w:t>.</w:t>
+            </w:r>
+          </w:p>
+        </w:tc>
+      </w:tr>
+      <w:tr>
+        <w:tc>
+          <w:tcPr>
+            <w:tcW w:w="2405" w:type="dxa"/>
+          </w:tcPr>
+          <w:p>
+            <w:r>
+              <w:t>Design validation</w:t>
+            </w:r>
+          </w:p>
+        </w:tc>
+        <w:tc>
+          <w:tcPr>
+            <w:tcW w:w="6945" w:type="dxa"/>
+          </w:tcPr>
+          <w:p>
+            <w:r>
+              <w:t>Designs will be checked against requirements.</w:t>
+            </w:r>
+          </w:p>
+          <w:p>
+            <w:r>
+              <w:t>An entity relationship diagram</w:t>
+            </w:r>
+            <w:r>
+              <w:t xml:space="preserve"> will be drawn up</w:t>
+            </w:r>
+            <w:r>
+              <w:t xml:space="preserve"> and</w:t>
+            </w:r>
+            <w:r>
+              <w:t xml:space="preserve"> database</w:t>
+            </w:r>
+            <w:r>
+              <w:t xml:space="preserve"> </w:t>
+            </w:r>
+            <w:proofErr w:type="spellStart"/>
+            <w:r>
+              <w:t>normalis</w:t>
+            </w:r>
+            <w:r>
+              <w:t>a</w:t>
+            </w:r>
+            <w:r>
+              <w:t>tion</w:t>
+            </w:r>
+            <w:proofErr w:type="spellEnd"/>
+            <w:r>
+              <w:t xml:space="preserve"> performed.</w:t>
+            </w:r>
+          </w:p>
+          <w:p>
+            <w:r>
+              <w:t>Software design principles will be followed.</w:t>
+            </w:r>
+          </w:p>
+        </w:tc>
+      </w:tr>
+      <w:tr>
+        <w:tc>
+          <w:tcPr>
+            <w:tcW w:w="2405" w:type="dxa"/>
+          </w:tcPr>
+          <w:p>
+            <w:r>
+              <w:t>Sub-system verification and validation</w:t>
+            </w:r>
+          </w:p>
+        </w:tc>
+        <w:tc>
+          <w:tcPr>
+            <w:tcW w:w="6945" w:type="dxa"/>
+          </w:tcPr>
+          <w:p>
+            <w:r>
+              <w:t>To be conducted with testing at the end of each increment.</w:t>
+            </w:r>
+          </w:p>
+        </w:tc>
+      </w:tr>
+      <w:tr>
+        <w:tc>
+          <w:tcPr>
+            <w:tcW w:w="2405" w:type="dxa"/>
+          </w:tcPr>
+          <w:p>
+            <w:r>
+              <w:t>Total s</w:t>
+            </w:r>
+            <w:r>
+              <w:t>ystem verification and validation</w:t>
+            </w:r>
+          </w:p>
+        </w:tc>
+        <w:tc>
+          <w:tcPr>
+            <w:tcW w:w="6945" w:type="dxa"/>
+          </w:tcPr>
+          <w:p>
+            <w:r>
+              <w:t>To be conducted at the end of implementation.</w:t>
+            </w:r>
+          </w:p>
+        </w:tc>
+      </w:tr>
+    </w:tbl>
+    <w:p/>
+    <w:p>
+      <w:pPr>
+        <w:pStyle w:val="Heading1"/>
+      </w:pPr>
+      <w:r>
+        <w:t>Legal, Social, Ethical, and/or Professional Issues</w:t>
+      </w:r>
+    </w:p>
+    <w:p>
+      <w:r>
+        <w:t xml:space="preserve">I intend to </w:t>
+      </w:r>
+      <w:r>
+        <w:t>stick within the limitations of the approved ethics application.</w:t>
       </w:r>
     </w:p>
     <w:p>
       <w:bookmarkStart w:id="0" w:name="_GoBack"/>
       <w:bookmarkEnd w:id="0"/>
-      <w:r>
-        <w:t>https://en.wikipedia.org/wiki/Stock_market_prediction</w:t>
-      </w:r>
     </w:p>
-    <w:p>
-      <w:r>
-        <w:t>http://www.nature.com/news/counting-google-searches-predicts-market-movements-1.12879</w:t>
-      </w:r>
-    </w:p>
-    <w:p>
-      <w:r>
-        <w:t>https://trends.google.com/trends/explore</w:t>
-      </w:r>
-    </w:p>
-    <w:p>
-      <w:pPr>
-        <w:pStyle w:val="Heading1"/>
-      </w:pPr>
-      <w:r>
-        <w:t>Initial Project Plan</w:t>
-      </w:r>
-    </w:p>
-    <w:p/>
-    <w:p>
-      <w:pPr>
-        <w:pStyle w:val="Heading1"/>
-      </w:pPr>
-      <w:r>
-        <w:t>Initial Risk List</w:t>
-      </w:r>
-    </w:p>
-    <w:p/>
-    <w:p>
-      <w:pPr>
-        <w:pStyle w:val="Heading1"/>
-      </w:pPr>
-      <w:r>
-        <w:t>Quality Plan</w:t>
-      </w:r>
-    </w:p>
-    <w:p/>
-    <w:p>
-      <w:pPr>
-        <w:pStyle w:val="Heading1"/>
-      </w:pPr>
-      <w:r>
-        <w:t>Legal, Social, Ethical, and/or Professional Issues</w:t>
-      </w:r>
-    </w:p>
-    <w:p/>
-    <w:p>
-      <w:pPr>
-        <w:pStyle w:val="Heading1"/>
-      </w:pPr>
-      <w:r>
-        <w:t>Miscellaneous Issues</w:t>
-      </w:r>
-    </w:p>
-    <w:p/>
     <w:sectPr>
       <w:headerReference w:type="default" r:id="rId10"/>
       <w:footerReference w:type="default" r:id="rId11"/>
@@ -866,7 +2534,7 @@
           <w:rPr>
             <w:noProof/>
           </w:rPr>
-          <w:t>3</w:t>
+          <w:t>4</w:t>
         </w:r>
         <w:r>
           <w:rPr>
@@ -1137,6 +2805,119 @@
     </w:lvl>
   </w:abstractNum>
   <w:abstractNum w:abstractNumId="10" w15:restartNumberingAfterBreak="0">
+    <w:nsid w:val="01B10AF5"/>
+    <w:multiLevelType w:val="hybridMultilevel"/>
+    <w:tmpl w:val="08BEC486"/>
+    <w:lvl w:ilvl="0" w:tplc="08090001">
+      <w:start w:val="1"/>
+      <w:numFmt w:val="bullet"/>
+      <w:lvlText w:val=""/>
+      <w:lvlJc w:val="left"/>
+      <w:pPr>
+        <w:ind w:left="720" w:hanging="360"/>
+      </w:pPr>
+      <w:rPr>
+        <w:rFonts w:ascii="Symbol" w:hAnsi="Symbol" w:hint="default"/>
+      </w:rPr>
+    </w:lvl>
+    <w:lvl w:ilvl="1" w:tplc="08090003" w:tentative="1">
+      <w:start w:val="1"/>
+      <w:numFmt w:val="bullet"/>
+      <w:lvlText w:val="o"/>
+      <w:lvlJc w:val="left"/>
+      <w:pPr>
+        <w:ind w:left="1440" w:hanging="360"/>
+      </w:pPr>
+      <w:rPr>
+        <w:rFonts w:ascii="Courier New" w:hAnsi="Courier New" w:cs="Courier New" w:hint="default"/>
+      </w:rPr>
+    </w:lvl>
+    <w:lvl w:ilvl="2" w:tplc="08090005" w:tentative="1">
+      <w:start w:val="1"/>
+      <w:numFmt w:val="bullet"/>
+      <w:lvlText w:val=""/>
+      <w:lvlJc w:val="left"/>
+      <w:pPr>
+        <w:ind w:left="2160" w:hanging="360"/>
+      </w:pPr>
+      <w:rPr>
+        <w:rFonts w:ascii="Wingdings" w:hAnsi="Wingdings" w:hint="default"/>
+      </w:rPr>
+    </w:lvl>
+    <w:lvl w:ilvl="3" w:tplc="08090001" w:tentative="1">
+      <w:start w:val="1"/>
+      <w:numFmt w:val="bullet"/>
+      <w:lvlText w:val=""/>
+      <w:lvlJc w:val="left"/>
+      <w:pPr>
+        <w:ind w:left="2880" w:hanging="360"/>
+      </w:pPr>
+      <w:rPr>
+        <w:rFonts w:ascii="Symbol" w:hAnsi="Symbol" w:hint="default"/>
+      </w:rPr>
+    </w:lvl>
+    <w:lvl w:ilvl="4" w:tplc="08090003" w:tentative="1">
+      <w:start w:val="1"/>
+      <w:numFmt w:val="bullet"/>
+      <w:lvlText w:val="o"/>
+      <w:lvlJc w:val="left"/>
+      <w:pPr>
+        <w:ind w:left="3600" w:hanging="360"/>
+      </w:pPr>
+      <w:rPr>
+        <w:rFonts w:ascii="Courier New" w:hAnsi="Courier New" w:cs="Courier New" w:hint="default"/>
+      </w:rPr>
+    </w:lvl>
+    <w:lvl w:ilvl="5" w:tplc="08090005" w:tentative="1">
+      <w:start w:val="1"/>
+      <w:numFmt w:val="bullet"/>
+      <w:lvlText w:val=""/>
+      <w:lvlJc w:val="left"/>
+      <w:pPr>
+        <w:ind w:left="4320" w:hanging="360"/>
+      </w:pPr>
+      <w:rPr>
+        <w:rFonts w:ascii="Wingdings" w:hAnsi="Wingdings" w:hint="default"/>
+      </w:rPr>
+    </w:lvl>
+    <w:lvl w:ilvl="6" w:tplc="08090001" w:tentative="1">
+      <w:start w:val="1"/>
+      <w:numFmt w:val="bullet"/>
+      <w:lvlText w:val=""/>
+      <w:lvlJc w:val="left"/>
+      <w:pPr>
+        <w:ind w:left="5040" w:hanging="360"/>
+      </w:pPr>
+      <w:rPr>
+        <w:rFonts w:ascii="Symbol" w:hAnsi="Symbol" w:hint="default"/>
+      </w:rPr>
+    </w:lvl>
+    <w:lvl w:ilvl="7" w:tplc="08090003" w:tentative="1">
+      <w:start w:val="1"/>
+      <w:numFmt w:val="bullet"/>
+      <w:lvlText w:val="o"/>
+      <w:lvlJc w:val="left"/>
+      <w:pPr>
+        <w:ind w:left="5760" w:hanging="360"/>
+      </w:pPr>
+      <w:rPr>
+        <w:rFonts w:ascii="Courier New" w:hAnsi="Courier New" w:cs="Courier New" w:hint="default"/>
+      </w:rPr>
+    </w:lvl>
+    <w:lvl w:ilvl="8" w:tplc="08090005" w:tentative="1">
+      <w:start w:val="1"/>
+      <w:numFmt w:val="bullet"/>
+      <w:lvlText w:val=""/>
+      <w:lvlJc w:val="left"/>
+      <w:pPr>
+        <w:ind w:left="6480" w:hanging="360"/>
+      </w:pPr>
+      <w:rPr>
+        <w:rFonts w:ascii="Wingdings" w:hAnsi="Wingdings" w:hint="default"/>
+      </w:rPr>
+    </w:lvl>
+  </w:abstractNum>
+  <w:abstractNum w:abstractNumId="11" w15:restartNumberingAfterBreak="0">
     <w:nsid w:val="07370819"/>
     <w:multiLevelType w:val="multilevel"/>
     <w:tmpl w:val="0409001F"/>
@@ -1222,7 +3003,7 @@
       </w:pPr>
     </w:lvl>
   </w:abstractNum>
-  <w:abstractNum w:abstractNumId="11" w15:restartNumberingAfterBreak="0">
+  <w:abstractNum w:abstractNumId="12" w15:restartNumberingAfterBreak="0">
     <w:nsid w:val="0A42467A"/>
     <w:multiLevelType w:val="multilevel"/>
     <w:tmpl w:val="32C64BCA"/>
@@ -1309,7 +3090,7 @@
       </w:pPr>
     </w:lvl>
   </w:abstractNum>
-  <w:abstractNum w:abstractNumId="12" w15:restartNumberingAfterBreak="0">
+  <w:abstractNum w:abstractNumId="13" w15:restartNumberingAfterBreak="0">
     <w:nsid w:val="0B086CCA"/>
     <w:multiLevelType w:val="multilevel"/>
     <w:tmpl w:val="04090023"/>
@@ -1396,7 +3177,7 @@
       </w:pPr>
     </w:lvl>
   </w:abstractNum>
-  <w:abstractNum w:abstractNumId="13" w15:restartNumberingAfterBreak="0">
+  <w:abstractNum w:abstractNumId="14" w15:restartNumberingAfterBreak="0">
     <w:nsid w:val="0DBE68A0"/>
     <w:multiLevelType w:val="multilevel"/>
     <w:tmpl w:val="0409001F"/>
@@ -1482,7 +3263,7 @@
       </w:pPr>
     </w:lvl>
   </w:abstractNum>
-  <w:abstractNum w:abstractNumId="14" w15:restartNumberingAfterBreak="0">
+  <w:abstractNum w:abstractNumId="15" w15:restartNumberingAfterBreak="0">
     <w:nsid w:val="1482775B"/>
     <w:multiLevelType w:val="multilevel"/>
     <w:tmpl w:val="0EBA3C40"/>
@@ -1568,7 +3349,7 @@
       </w:pPr>
     </w:lvl>
   </w:abstractNum>
-  <w:abstractNum w:abstractNumId="15" w15:restartNumberingAfterBreak="0">
+  <w:abstractNum w:abstractNumId="16" w15:restartNumberingAfterBreak="0">
     <w:nsid w:val="157272BF"/>
     <w:multiLevelType w:val="multilevel"/>
     <w:tmpl w:val="0409001D"/>
@@ -1654,7 +3435,7 @@
       </w:pPr>
     </w:lvl>
   </w:abstractNum>
-  <w:abstractNum w:abstractNumId="16" w15:restartNumberingAfterBreak="0">
+  <w:abstractNum w:abstractNumId="17" w15:restartNumberingAfterBreak="0">
     <w:nsid w:val="32FA5CDE"/>
     <w:multiLevelType w:val="hybridMultilevel"/>
     <w:tmpl w:val="1AD84D6A"/>
@@ -1740,7 +3521,93 @@
       </w:pPr>
     </w:lvl>
   </w:abstractNum>
-  <w:abstractNum w:abstractNumId="17" w15:restartNumberingAfterBreak="0">
+  <w:abstractNum w:abstractNumId="18" w15:restartNumberingAfterBreak="0">
+    <w:nsid w:val="3C2B0080"/>
+    <w:multiLevelType w:val="hybridMultilevel"/>
+    <w:tmpl w:val="CEE25534"/>
+    <w:lvl w:ilvl="0" w:tplc="0809000F">
+      <w:start w:val="1"/>
+      <w:numFmt w:val="decimal"/>
+      <w:lvlText w:val="%1."/>
+      <w:lvlJc w:val="left"/>
+      <w:pPr>
+        <w:ind w:left="720" w:hanging="360"/>
+      </w:pPr>
+    </w:lvl>
+    <w:lvl w:ilvl="1" w:tplc="08090019" w:tentative="1">
+      <w:start w:val="1"/>
+      <w:numFmt w:val="lowerLetter"/>
+      <w:lvlText w:val="%2."/>
+      <w:lvlJc w:val="left"/>
+      <w:pPr>
+        <w:ind w:left="1440" w:hanging="360"/>
+      </w:pPr>
+    </w:lvl>
+    <w:lvl w:ilvl="2" w:tplc="0809001B" w:tentative="1">
+      <w:start w:val="1"/>
+      <w:numFmt w:val="lowerRoman"/>
+      <w:lvlText w:val="%3."/>
+      <w:lvlJc w:val="right"/>
+      <w:pPr>
+        <w:ind w:left="2160" w:hanging="180"/>
+      </w:pPr>
+    </w:lvl>
+    <w:lvl w:ilvl="3" w:tplc="0809000F" w:tentative="1">
+      <w:start w:val="1"/>
+      <w:numFmt w:val="decimal"/>
+      <w:lvlText w:val="%4."/>
+      <w:lvlJc w:val="left"/>
+      <w:pPr>
+        <w:ind w:left="2880" w:hanging="360"/>
+      </w:pPr>
+    </w:lvl>
+    <w:lvl w:ilvl="4" w:tplc="08090019" w:tentative="1">
+      <w:start w:val="1"/>
+      <w:numFmt w:val="lowerLetter"/>
+      <w:lvlText w:val="%5."/>
+      <w:lvlJc w:val="left"/>
+      <w:pPr>
+        <w:ind w:left="3600" w:hanging="360"/>
+      </w:pPr>
+    </w:lvl>
+    <w:lvl w:ilvl="5" w:tplc="0809001B" w:tentative="1">
+      <w:start w:val="1"/>
+      <w:numFmt w:val="lowerRoman"/>
+      <w:lvlText w:val="%6."/>
+      <w:lvlJc w:val="right"/>
+      <w:pPr>
+        <w:ind w:left="4320" w:hanging="180"/>
+      </w:pPr>
+    </w:lvl>
+    <w:lvl w:ilvl="6" w:tplc="0809000F" w:tentative="1">
+      <w:start w:val="1"/>
+      <w:numFmt w:val="decimal"/>
+      <w:lvlText w:val="%7."/>
+      <w:lvlJc w:val="left"/>
+      <w:pPr>
+        <w:ind w:left="5040" w:hanging="360"/>
+      </w:pPr>
+    </w:lvl>
+    <w:lvl w:ilvl="7" w:tplc="08090019" w:tentative="1">
+      <w:start w:val="1"/>
+      <w:numFmt w:val="lowerLetter"/>
+      <w:lvlText w:val="%8."/>
+      <w:lvlJc w:val="left"/>
+      <w:pPr>
+        <w:ind w:left="5760" w:hanging="360"/>
+      </w:pPr>
+    </w:lvl>
+    <w:lvl w:ilvl="8" w:tplc="0809001B" w:tentative="1">
+      <w:start w:val="1"/>
+      <w:numFmt w:val="lowerRoman"/>
+      <w:lvlText w:val="%9."/>
+      <w:lvlJc w:val="right"/>
+      <w:pPr>
+        <w:ind w:left="6480" w:hanging="180"/>
+      </w:pPr>
+    </w:lvl>
+  </w:abstractNum>
+  <w:abstractNum w:abstractNumId="19" w15:restartNumberingAfterBreak="0">
     <w:nsid w:val="3F9A3F7E"/>
     <w:multiLevelType w:val="multilevel"/>
     <w:tmpl w:val="04090023"/>
@@ -1827,7 +3694,7 @@
       </w:pPr>
     </w:lvl>
   </w:abstractNum>
-  <w:abstractNum w:abstractNumId="18" w15:restartNumberingAfterBreak="0">
+  <w:abstractNum w:abstractNumId="20" w15:restartNumberingAfterBreak="0">
     <w:nsid w:val="4986523D"/>
     <w:multiLevelType w:val="multilevel"/>
     <w:tmpl w:val="0409001D"/>
@@ -1913,7 +3780,7 @@
       </w:pPr>
     </w:lvl>
   </w:abstractNum>
-  <w:abstractNum w:abstractNumId="19" w15:restartNumberingAfterBreak="0">
+  <w:abstractNum w:abstractNumId="21" w15:restartNumberingAfterBreak="0">
     <w:nsid w:val="55FC7D1D"/>
     <w:multiLevelType w:val="hybridMultilevel"/>
     <w:tmpl w:val="1AD84D6A"/>
@@ -1999,7 +3866,7 @@
       </w:pPr>
     </w:lvl>
   </w:abstractNum>
-  <w:abstractNum w:abstractNumId="20" w15:restartNumberingAfterBreak="0">
+  <w:abstractNum w:abstractNumId="22" w15:restartNumberingAfterBreak="0">
     <w:nsid w:val="7D272319"/>
     <w:multiLevelType w:val="hybridMultilevel"/>
     <w:tmpl w:val="37CE4524"/>
@@ -2086,10 +3953,10 @@
     </w:lvl>
   </w:abstractNum>
   <w:num w:numId="1">
-    <w:abstractNumId w:val="14"/>
+    <w:abstractNumId w:val="15"/>
   </w:num>
   <w:num w:numId="2">
-    <w:abstractNumId w:val="14"/>
+    <w:abstractNumId w:val="15"/>
     <w:lvlOverride w:ilvl="0">
       <w:startOverride w:val="1"/>
     </w:lvlOverride>
@@ -2119,46 +3986,46 @@
     </w:lvlOverride>
   </w:num>
   <w:num w:numId="3">
-    <w:abstractNumId w:val="14"/>
+    <w:abstractNumId w:val="15"/>
   </w:num>
   <w:num w:numId="4">
-    <w:abstractNumId w:val="14"/>
+    <w:abstractNumId w:val="15"/>
   </w:num>
   <w:num w:numId="5">
-    <w:abstractNumId w:val="14"/>
+    <w:abstractNumId w:val="15"/>
   </w:num>
   <w:num w:numId="6">
-    <w:abstractNumId w:val="14"/>
+    <w:abstractNumId w:val="15"/>
   </w:num>
   <w:num w:numId="7">
-    <w:abstractNumId w:val="14"/>
+    <w:abstractNumId w:val="15"/>
   </w:num>
   <w:num w:numId="8">
-    <w:abstractNumId w:val="14"/>
+    <w:abstractNumId w:val="15"/>
   </w:num>
   <w:num w:numId="9">
-    <w:abstractNumId w:val="14"/>
+    <w:abstractNumId w:val="15"/>
   </w:num>
   <w:num w:numId="10">
-    <w:abstractNumId w:val="14"/>
+    <w:abstractNumId w:val="15"/>
   </w:num>
   <w:num w:numId="11">
-    <w:abstractNumId w:val="14"/>
+    <w:abstractNumId w:val="15"/>
   </w:num>
   <w:num w:numId="12">
-    <w:abstractNumId w:val="14"/>
+    <w:abstractNumId w:val="15"/>
   </w:num>
   <w:num w:numId="13">
-    <w:abstractNumId w:val="10"/>
+    <w:abstractNumId w:val="11"/>
   </w:num>
   <w:num w:numId="14">
-    <w:abstractNumId w:val="18"/>
+    <w:abstractNumId w:val="20"/>
   </w:num>
   <w:num w:numId="15">
-    <w:abstractNumId w:val="11"/>
+    <w:abstractNumId w:val="12"/>
   </w:num>
   <w:num w:numId="16">
-    <w:abstractNumId w:val="12"/>
+    <w:abstractNumId w:val="13"/>
   </w:num>
   <w:num w:numId="17">
     <w:abstractNumId w:val="9"/>
@@ -2191,22 +4058,28 @@
     <w:abstractNumId w:val="0"/>
   </w:num>
   <w:num w:numId="27">
-    <w:abstractNumId w:val="13"/>
+    <w:abstractNumId w:val="14"/>
   </w:num>
   <w:num w:numId="28">
-    <w:abstractNumId w:val="15"/>
+    <w:abstractNumId w:val="16"/>
   </w:num>
   <w:num w:numId="29">
+    <w:abstractNumId w:val="19"/>
+  </w:num>
+  <w:num w:numId="30">
+    <w:abstractNumId w:val="22"/>
+  </w:num>
+  <w:num w:numId="31">
     <w:abstractNumId w:val="17"/>
   </w:num>
-  <w:num w:numId="30">
-    <w:abstractNumId w:val="20"/>
+  <w:num w:numId="32">
+    <w:abstractNumId w:val="21"/>
   </w:num>
-  <w:num w:numId="31">
-    <w:abstractNumId w:val="16"/>
+  <w:num w:numId="33">
+    <w:abstractNumId w:val="18"/>
   </w:num>
-  <w:num w:numId="32">
-    <w:abstractNumId w:val="19"/>
+  <w:num w:numId="34">
+    <w:abstractNumId w:val="10"/>
   </w:num>
 </w:numbering>
 </file>
@@ -3596,6 +5469,30 @@
       <w:contextualSpacing/>
     </w:pPr>
   </w:style>
+  <w:style w:type="table" w:customStyle="1" w:styleId="TableGrid1">
+    <w:name w:val="Table Grid1"/>
+    <w:basedOn w:val="TableNormal"/>
+    <w:next w:val="TableGrid"/>
+    <w:uiPriority w:val="39"/>
+    <w:rsid w:val="00AE39CC"/>
+    <w:pPr>
+      <w:spacing w:after="0" w:line="240" w:lineRule="auto"/>
+    </w:pPr>
+    <w:rPr>
+      <w:rFonts w:eastAsia="Calibri"/>
+      <w:lang w:val="en-GB" w:eastAsia="en-US"/>
+    </w:rPr>
+    <w:tblPr>
+      <w:tblBorders>
+        <w:top w:val="single" w:sz="4" w:space="0" w:color="auto"/>
+        <w:left w:val="single" w:sz="4" w:space="0" w:color="auto"/>
+        <w:bottom w:val="single" w:sz="4" w:space="0" w:color="auto"/>
+        <w:right w:val="single" w:sz="4" w:space="0" w:color="auto"/>
+        <w:insideH w:val="single" w:sz="4" w:space="0" w:color="auto"/>
+        <w:insideV w:val="single" w:sz="4" w:space="0" w:color="auto"/>
+      </w:tblBorders>
+    </w:tblPr>
+  </w:style>
 </w:styles>
 </file>
 

</xml_diff>

<commit_message>
Added websocket listener. Appears to not have access to java ee class 'java.lang.noclassdeffounderror: javax/websocket/containerprovider' will investigate in due course.
</commit_message>
<xml_diff>
--- a/01 Project Initiation Document.docx
+++ b/01 Project Initiation Document.docx
@@ -157,6 +157,11 @@
             <w:r>
               <w:t>2</w:t>
             </w:r>
+            <w:r>
+              <w:t>-3</w:t>
+            </w:r>
+            <w:bookmarkStart w:id="0" w:name="_GoBack"/>
+            <w:bookmarkEnd w:id="0"/>
           </w:p>
         </w:tc>
       </w:tr>
@@ -753,15 +758,58 @@
     </w:p>
     <w:p>
       <w:r>
-        <w:t>Space on the Plymouth University Oracle server (Larry).</w:t>
+        <w:t>Space on the Plymouth University Oracle server (Larry)</w:t>
+      </w:r>
+      <w:r>
+        <w:t xml:space="preserve"> has been requested. Two contingency plans are in place </w:t>
+      </w:r>
+      <w:proofErr w:type="gramStart"/>
+      <w:r>
+        <w:t>in the event that</w:t>
+      </w:r>
+      <w:proofErr w:type="gramEnd"/>
+      <w:r>
+        <w:t xml:space="preserve"> it isn’t available:</w:t>
       </w:r>
     </w:p>
     <w:p>
       <w:pPr>
+        <w:pStyle w:val="ListParagraph"/>
+        <w:numPr>
+          <w:ilvl w:val="0"/>
+          <w:numId w:val="35"/>
+        </w:numPr>
+      </w:pPr>
+      <w:r>
+        <w:t>Space on Xserve is available should I require it because Larry is unavailable.</w:t>
+      </w:r>
+    </w:p>
+    <w:p>
+      <w:pPr>
+        <w:pStyle w:val="ListParagraph"/>
+        <w:numPr>
+          <w:ilvl w:val="0"/>
+          <w:numId w:val="35"/>
+        </w:numPr>
+      </w:pPr>
+      <w:r>
+        <w:lastRenderedPageBreak/>
+        <w:t xml:space="preserve">I </w:t>
+      </w:r>
+      <w:proofErr w:type="gramStart"/>
+      <w:r>
+        <w:t>am able to</w:t>
+      </w:r>
+      <w:proofErr w:type="gramEnd"/>
+      <w:r>
+        <w:t xml:space="preserve"> gain access to an old laptop that can be wiped and used, though a free technology will be used (Neo4j is among the candidates).</w:t>
+      </w:r>
+    </w:p>
+    <w:p>
+      <w:pPr>
         <w:pStyle w:val="Heading1"/>
       </w:pPr>
       <w:r>
-        <w:lastRenderedPageBreak/>
         <w:t>Method of Approach</w:t>
       </w:r>
     </w:p>
@@ -1369,6 +1417,7 @@
           </w:tcPr>
           <w:p>
             <w:r>
+              <w:lastRenderedPageBreak/>
               <w:t>Increment 6</w:t>
             </w:r>
           </w:p>
@@ -1411,7 +1460,6 @@
           </w:tcPr>
           <w:p>
             <w:r>
-              <w:lastRenderedPageBreak/>
               <w:t>Increment 7</w:t>
             </w:r>
           </w:p>
@@ -2457,10 +2505,7 @@
         <w:t>stick within the limitations of the approved ethics application.</w:t>
       </w:r>
     </w:p>
-    <w:p>
-      <w:bookmarkStart w:id="0" w:name="_GoBack"/>
-      <w:bookmarkEnd w:id="0"/>
-    </w:p>
+    <w:p/>
     <w:sectPr>
       <w:headerReference w:type="default" r:id="rId10"/>
       <w:footerReference w:type="default" r:id="rId11"/>
@@ -3867,6 +3912,119 @@
     </w:lvl>
   </w:abstractNum>
   <w:abstractNum w:abstractNumId="22" w15:restartNumberingAfterBreak="0">
+    <w:nsid w:val="6B7A6EFA"/>
+    <w:multiLevelType w:val="hybridMultilevel"/>
+    <w:tmpl w:val="7F544CA0"/>
+    <w:lvl w:ilvl="0" w:tplc="08090001">
+      <w:start w:val="1"/>
+      <w:numFmt w:val="bullet"/>
+      <w:lvlText w:val=""/>
+      <w:lvlJc w:val="left"/>
+      <w:pPr>
+        <w:ind w:left="720" w:hanging="360"/>
+      </w:pPr>
+      <w:rPr>
+        <w:rFonts w:ascii="Symbol" w:hAnsi="Symbol" w:hint="default"/>
+      </w:rPr>
+    </w:lvl>
+    <w:lvl w:ilvl="1" w:tplc="08090003" w:tentative="1">
+      <w:start w:val="1"/>
+      <w:numFmt w:val="bullet"/>
+      <w:lvlText w:val="o"/>
+      <w:lvlJc w:val="left"/>
+      <w:pPr>
+        <w:ind w:left="1440" w:hanging="360"/>
+      </w:pPr>
+      <w:rPr>
+        <w:rFonts w:ascii="Courier New" w:hAnsi="Courier New" w:cs="Courier New" w:hint="default"/>
+      </w:rPr>
+    </w:lvl>
+    <w:lvl w:ilvl="2" w:tplc="08090005" w:tentative="1">
+      <w:start w:val="1"/>
+      <w:numFmt w:val="bullet"/>
+      <w:lvlText w:val=""/>
+      <w:lvlJc w:val="left"/>
+      <w:pPr>
+        <w:ind w:left="2160" w:hanging="360"/>
+      </w:pPr>
+      <w:rPr>
+        <w:rFonts w:ascii="Wingdings" w:hAnsi="Wingdings" w:hint="default"/>
+      </w:rPr>
+    </w:lvl>
+    <w:lvl w:ilvl="3" w:tplc="08090001" w:tentative="1">
+      <w:start w:val="1"/>
+      <w:numFmt w:val="bullet"/>
+      <w:lvlText w:val=""/>
+      <w:lvlJc w:val="left"/>
+      <w:pPr>
+        <w:ind w:left="2880" w:hanging="360"/>
+      </w:pPr>
+      <w:rPr>
+        <w:rFonts w:ascii="Symbol" w:hAnsi="Symbol" w:hint="default"/>
+      </w:rPr>
+    </w:lvl>
+    <w:lvl w:ilvl="4" w:tplc="08090003" w:tentative="1">
+      <w:start w:val="1"/>
+      <w:numFmt w:val="bullet"/>
+      <w:lvlText w:val="o"/>
+      <w:lvlJc w:val="left"/>
+      <w:pPr>
+        <w:ind w:left="3600" w:hanging="360"/>
+      </w:pPr>
+      <w:rPr>
+        <w:rFonts w:ascii="Courier New" w:hAnsi="Courier New" w:cs="Courier New" w:hint="default"/>
+      </w:rPr>
+    </w:lvl>
+    <w:lvl w:ilvl="5" w:tplc="08090005" w:tentative="1">
+      <w:start w:val="1"/>
+      <w:numFmt w:val="bullet"/>
+      <w:lvlText w:val=""/>
+      <w:lvlJc w:val="left"/>
+      <w:pPr>
+        <w:ind w:left="4320" w:hanging="360"/>
+      </w:pPr>
+      <w:rPr>
+        <w:rFonts w:ascii="Wingdings" w:hAnsi="Wingdings" w:hint="default"/>
+      </w:rPr>
+    </w:lvl>
+    <w:lvl w:ilvl="6" w:tplc="08090001" w:tentative="1">
+      <w:start w:val="1"/>
+      <w:numFmt w:val="bullet"/>
+      <w:lvlText w:val=""/>
+      <w:lvlJc w:val="left"/>
+      <w:pPr>
+        <w:ind w:left="5040" w:hanging="360"/>
+      </w:pPr>
+      <w:rPr>
+        <w:rFonts w:ascii="Symbol" w:hAnsi="Symbol" w:hint="default"/>
+      </w:rPr>
+    </w:lvl>
+    <w:lvl w:ilvl="7" w:tplc="08090003" w:tentative="1">
+      <w:start w:val="1"/>
+      <w:numFmt w:val="bullet"/>
+      <w:lvlText w:val="o"/>
+      <w:lvlJc w:val="left"/>
+      <w:pPr>
+        <w:ind w:left="5760" w:hanging="360"/>
+      </w:pPr>
+      <w:rPr>
+        <w:rFonts w:ascii="Courier New" w:hAnsi="Courier New" w:cs="Courier New" w:hint="default"/>
+      </w:rPr>
+    </w:lvl>
+    <w:lvl w:ilvl="8" w:tplc="08090005" w:tentative="1">
+      <w:start w:val="1"/>
+      <w:numFmt w:val="bullet"/>
+      <w:lvlText w:val=""/>
+      <w:lvlJc w:val="left"/>
+      <w:pPr>
+        <w:ind w:left="6480" w:hanging="360"/>
+      </w:pPr>
+      <w:rPr>
+        <w:rFonts w:ascii="Wingdings" w:hAnsi="Wingdings" w:hint="default"/>
+      </w:rPr>
+    </w:lvl>
+  </w:abstractNum>
+  <w:abstractNum w:abstractNumId="23" w15:restartNumberingAfterBreak="0">
     <w:nsid w:val="7D272319"/>
     <w:multiLevelType w:val="hybridMultilevel"/>
     <w:tmpl w:val="37CE4524"/>
@@ -4067,7 +4225,7 @@
     <w:abstractNumId w:val="19"/>
   </w:num>
   <w:num w:numId="30">
-    <w:abstractNumId w:val="22"/>
+    <w:abstractNumId w:val="23"/>
   </w:num>
   <w:num w:numId="31">
     <w:abstractNumId w:val="17"/>
@@ -4080,6 +4238,9 @@
   </w:num>
   <w:num w:numId="34">
     <w:abstractNumId w:val="10"/>
+  </w:num>
+  <w:num w:numId="35">
+    <w:abstractNumId w:val="22"/>
   </w:num>
 </w:numbering>
 </file>
@@ -5758,12 +5919,129 @@
 </file>
 
 <file path=customXml/item1.xml><?xml version="1.0" encoding="utf-8"?>
-<?mso-contentType ?>
-<FormTemplates xmlns="http://schemas.microsoft.com/sharepoint/v3/contenttype/forms">
-  <Display>DocumentLibraryForm</Display>
-  <Edit>AssetEditForm</Edit>
-  <New>DocumentLibraryForm</New>
-</FormTemplates>
+<p:properties xmlns:p="http://schemas.microsoft.com/office/2006/metadata/properties" xmlns:xsi="http://www.w3.org/2001/XMLSchema-instance" xmlns:pc="http://schemas.microsoft.com/office/infopath/2007/PartnerControls">
+  <documentManagement>
+    <APDescription xmlns="4873beb7-5857-4685-be1f-d57550cc96cc" xsi:nil="true"/>
+    <AssetExpire xmlns="4873beb7-5857-4685-be1f-d57550cc96cc">2029-01-01T08:00:00+00:00</AssetExpire>
+    <CampaignTagsTaxHTField0 xmlns="4873beb7-5857-4685-be1f-d57550cc96cc">
+      <Terms xmlns="http://schemas.microsoft.com/office/infopath/2007/PartnerControls"/>
+    </CampaignTagsTaxHTField0>
+    <IntlLangReviewDate xmlns="4873beb7-5857-4685-be1f-d57550cc96cc" xsi:nil="true"/>
+    <TPFriendlyName xmlns="4873beb7-5857-4685-be1f-d57550cc96cc" xsi:nil="true"/>
+    <IntlLangReview xmlns="4873beb7-5857-4685-be1f-d57550cc96cc">false</IntlLangReview>
+    <LocLastLocAttemptVersionLookup xmlns="4873beb7-5857-4685-be1f-d57550cc96cc">856581</LocLastLocAttemptVersionLookup>
+    <PolicheckWords xmlns="4873beb7-5857-4685-be1f-d57550cc96cc" xsi:nil="true"/>
+    <SubmitterId xmlns="4873beb7-5857-4685-be1f-d57550cc96cc" xsi:nil="true"/>
+    <AcquiredFrom xmlns="4873beb7-5857-4685-be1f-d57550cc96cc">Internal MS</AcquiredFrom>
+    <EditorialStatus xmlns="4873beb7-5857-4685-be1f-d57550cc96cc">Complete</EditorialStatus>
+    <Markets xmlns="4873beb7-5857-4685-be1f-d57550cc96cc"/>
+    <OriginAsset xmlns="4873beb7-5857-4685-be1f-d57550cc96cc" xsi:nil="true"/>
+    <AssetStart xmlns="4873beb7-5857-4685-be1f-d57550cc96cc">2012-09-19T07:42:00+00:00</AssetStart>
+    <FriendlyTitle xmlns="4873beb7-5857-4685-be1f-d57550cc96cc" xsi:nil="true"/>
+    <MarketSpecific xmlns="4873beb7-5857-4685-be1f-d57550cc96cc">false</MarketSpecific>
+    <TPNamespace xmlns="4873beb7-5857-4685-be1f-d57550cc96cc" xsi:nil="true"/>
+    <PublishStatusLookup xmlns="4873beb7-5857-4685-be1f-d57550cc96cc">
+      <Value>1622610</Value>
+    </PublishStatusLookup>
+    <APAuthor xmlns="4873beb7-5857-4685-be1f-d57550cc96cc">
+      <UserInfo>
+        <DisplayName>REDMOND\v-aptall</DisplayName>
+        <AccountId>2566</AccountId>
+        <AccountType/>
+      </UserInfo>
+    </APAuthor>
+    <TPCommandLine xmlns="4873beb7-5857-4685-be1f-d57550cc96cc" xsi:nil="true"/>
+    <IntlLangReviewer xmlns="4873beb7-5857-4685-be1f-d57550cc96cc" xsi:nil="true"/>
+    <OpenTemplate xmlns="4873beb7-5857-4685-be1f-d57550cc96cc">true</OpenTemplate>
+    <CSXSubmissionDate xmlns="4873beb7-5857-4685-be1f-d57550cc96cc" xsi:nil="true"/>
+    <TaxCatchAll xmlns="4873beb7-5857-4685-be1f-d57550cc96cc"/>
+    <Manager xmlns="4873beb7-5857-4685-be1f-d57550cc96cc" xsi:nil="true"/>
+    <NumericId xmlns="4873beb7-5857-4685-be1f-d57550cc96cc" xsi:nil="true"/>
+    <ParentAssetId xmlns="4873beb7-5857-4685-be1f-d57550cc96cc" xsi:nil="true"/>
+    <OriginalSourceMarket xmlns="4873beb7-5857-4685-be1f-d57550cc96cc" xsi:nil="true"/>
+    <ApprovalStatus xmlns="4873beb7-5857-4685-be1f-d57550cc96cc">InProgress</ApprovalStatus>
+    <TPComponent xmlns="4873beb7-5857-4685-be1f-d57550cc96cc" xsi:nil="true"/>
+    <EditorialTags xmlns="4873beb7-5857-4685-be1f-d57550cc96cc" xsi:nil="true"/>
+    <TPExecutable xmlns="4873beb7-5857-4685-be1f-d57550cc96cc" xsi:nil="true"/>
+    <TPLaunchHelpLink xmlns="4873beb7-5857-4685-be1f-d57550cc96cc" xsi:nil="true"/>
+    <LocComments xmlns="4873beb7-5857-4685-be1f-d57550cc96cc" xsi:nil="true"/>
+    <LocRecommendedHandoff xmlns="4873beb7-5857-4685-be1f-d57550cc96cc" xsi:nil="true"/>
+    <SourceTitle xmlns="4873beb7-5857-4685-be1f-d57550cc96cc" xsi:nil="true"/>
+    <CSXUpdate xmlns="4873beb7-5857-4685-be1f-d57550cc96cc">false</CSXUpdate>
+    <IntlLocPriority xmlns="4873beb7-5857-4685-be1f-d57550cc96cc" xsi:nil="true"/>
+    <UAProjectedTotalWords xmlns="4873beb7-5857-4685-be1f-d57550cc96cc" xsi:nil="true"/>
+    <AssetType xmlns="4873beb7-5857-4685-be1f-d57550cc96cc">TP</AssetType>
+    <MachineTranslated xmlns="4873beb7-5857-4685-be1f-d57550cc96cc">false</MachineTranslated>
+    <OutputCachingOn xmlns="4873beb7-5857-4685-be1f-d57550cc96cc">false</OutputCachingOn>
+    <TemplateStatus xmlns="4873beb7-5857-4685-be1f-d57550cc96cc">Complete</TemplateStatus>
+    <IsSearchable xmlns="4873beb7-5857-4685-be1f-d57550cc96cc">true</IsSearchable>
+    <ContentItem xmlns="4873beb7-5857-4685-be1f-d57550cc96cc" xsi:nil="true"/>
+    <HandoffToMSDN xmlns="4873beb7-5857-4685-be1f-d57550cc96cc" xsi:nil="true"/>
+    <ShowIn xmlns="4873beb7-5857-4685-be1f-d57550cc96cc">Show everywhere</ShowIn>
+    <ThumbnailAssetId xmlns="4873beb7-5857-4685-be1f-d57550cc96cc" xsi:nil="true"/>
+    <UALocComments xmlns="4873beb7-5857-4685-be1f-d57550cc96cc" xsi:nil="true"/>
+    <UALocRecommendation xmlns="4873beb7-5857-4685-be1f-d57550cc96cc">Localize</UALocRecommendation>
+    <LastModifiedDateTime xmlns="4873beb7-5857-4685-be1f-d57550cc96cc" xsi:nil="true"/>
+    <LegacyData xmlns="4873beb7-5857-4685-be1f-d57550cc96cc" xsi:nil="true"/>
+    <LocManualTestRequired xmlns="4873beb7-5857-4685-be1f-d57550cc96cc">false</LocManualTestRequired>
+    <LocMarketGroupTiers2 xmlns="4873beb7-5857-4685-be1f-d57550cc96cc" xsi:nil="true"/>
+    <ClipArtFilename xmlns="4873beb7-5857-4685-be1f-d57550cc96cc" xsi:nil="true"/>
+    <TPApplication xmlns="4873beb7-5857-4685-be1f-d57550cc96cc" xsi:nil="true"/>
+    <CSXHash xmlns="4873beb7-5857-4685-be1f-d57550cc96cc" xsi:nil="true"/>
+    <DirectSourceMarket xmlns="4873beb7-5857-4685-be1f-d57550cc96cc" xsi:nil="true"/>
+    <PrimaryImageGen xmlns="4873beb7-5857-4685-be1f-d57550cc96cc">true</PrimaryImageGen>
+    <PlannedPubDate xmlns="4873beb7-5857-4685-be1f-d57550cc96cc" xsi:nil="true"/>
+    <CSXSubmissionMarket xmlns="4873beb7-5857-4685-be1f-d57550cc96cc" xsi:nil="true"/>
+    <Downloads xmlns="4873beb7-5857-4685-be1f-d57550cc96cc">0</Downloads>
+    <ArtSampleDocs xmlns="4873beb7-5857-4685-be1f-d57550cc96cc" xsi:nil="true"/>
+    <TrustLevel xmlns="4873beb7-5857-4685-be1f-d57550cc96cc">1 Microsoft Managed Content</TrustLevel>
+    <BlockPublish xmlns="4873beb7-5857-4685-be1f-d57550cc96cc">false</BlockPublish>
+    <TPLaunchHelpLinkType xmlns="4873beb7-5857-4685-be1f-d57550cc96cc">Template</TPLaunchHelpLinkType>
+    <LocalizationTagsTaxHTField0 xmlns="4873beb7-5857-4685-be1f-d57550cc96cc">
+      <Terms xmlns="http://schemas.microsoft.com/office/infopath/2007/PartnerControls"/>
+    </LocalizationTagsTaxHTField0>
+    <BusinessGroup xmlns="4873beb7-5857-4685-be1f-d57550cc96cc" xsi:nil="true"/>
+    <Providers xmlns="4873beb7-5857-4685-be1f-d57550cc96cc" xsi:nil="true"/>
+    <TemplateTemplateType xmlns="4873beb7-5857-4685-be1f-d57550cc96cc">Word Document Template</TemplateTemplateType>
+    <TimesCloned xmlns="4873beb7-5857-4685-be1f-d57550cc96cc" xsi:nil="true"/>
+    <TPAppVersion xmlns="4873beb7-5857-4685-be1f-d57550cc96cc" xsi:nil="true"/>
+    <VoteCount xmlns="4873beb7-5857-4685-be1f-d57550cc96cc" xsi:nil="true"/>
+    <AverageRating xmlns="4873beb7-5857-4685-be1f-d57550cc96cc" xsi:nil="true"/>
+    <FeatureTagsTaxHTField0 xmlns="4873beb7-5857-4685-be1f-d57550cc96cc">
+      <Terms xmlns="http://schemas.microsoft.com/office/infopath/2007/PartnerControls"/>
+    </FeatureTagsTaxHTField0>
+    <Provider xmlns="4873beb7-5857-4685-be1f-d57550cc96cc" xsi:nil="true"/>
+    <UACurrentWords xmlns="4873beb7-5857-4685-be1f-d57550cc96cc" xsi:nil="true"/>
+    <AssetId xmlns="4873beb7-5857-4685-be1f-d57550cc96cc">TP103457714</AssetId>
+    <TPClientViewer xmlns="4873beb7-5857-4685-be1f-d57550cc96cc" xsi:nil="true"/>
+    <DSATActionTaken xmlns="4873beb7-5857-4685-be1f-d57550cc96cc" xsi:nil="true"/>
+    <APEditor xmlns="4873beb7-5857-4685-be1f-d57550cc96cc">
+      <UserInfo>
+        <DisplayName/>
+        <AccountId xsi:nil="true"/>
+        <AccountType/>
+      </UserInfo>
+    </APEditor>
+    <TPInstallLocation xmlns="4873beb7-5857-4685-be1f-d57550cc96cc" xsi:nil="true"/>
+    <OOCacheId xmlns="4873beb7-5857-4685-be1f-d57550cc96cc" xsi:nil="true"/>
+    <IsDeleted xmlns="4873beb7-5857-4685-be1f-d57550cc96cc">false</IsDeleted>
+    <PublishTargets xmlns="4873beb7-5857-4685-be1f-d57550cc96cc">OfficeOnlineVNext</PublishTargets>
+    <ApprovalLog xmlns="4873beb7-5857-4685-be1f-d57550cc96cc" xsi:nil="true"/>
+    <BugNumber xmlns="4873beb7-5857-4685-be1f-d57550cc96cc" xsi:nil="true"/>
+    <CrawlForDependencies xmlns="4873beb7-5857-4685-be1f-d57550cc96cc">false</CrawlForDependencies>
+    <InternalTagsTaxHTField0 xmlns="4873beb7-5857-4685-be1f-d57550cc96cc">
+      <Terms xmlns="http://schemas.microsoft.com/office/infopath/2007/PartnerControls"/>
+    </InternalTagsTaxHTField0>
+    <LastHandOff xmlns="4873beb7-5857-4685-be1f-d57550cc96cc" xsi:nil="true"/>
+    <Milestone xmlns="4873beb7-5857-4685-be1f-d57550cc96cc" xsi:nil="true"/>
+    <OriginalRelease xmlns="4873beb7-5857-4685-be1f-d57550cc96cc">15</OriginalRelease>
+    <RecommendationsModifier xmlns="4873beb7-5857-4685-be1f-d57550cc96cc" xsi:nil="true"/>
+    <ScenarioTagsTaxHTField0 xmlns="4873beb7-5857-4685-be1f-d57550cc96cc">
+      <Terms xmlns="http://schemas.microsoft.com/office/infopath/2007/PartnerControls"/>
+    </ScenarioTagsTaxHTField0>
+    <UANotes xmlns="4873beb7-5857-4685-be1f-d57550cc96cc" xsi:nil="true"/>
+  </documentManagement>
+</p:properties>
 </file>
 
 <file path=customXml/item2.xml><?xml version="1.0" encoding="utf-8"?>
@@ -6807,135 +7085,20 @@
 </file>
 
 <file path=customXml/item3.xml><?xml version="1.0" encoding="utf-8"?>
-<p:properties xmlns:p="http://schemas.microsoft.com/office/2006/metadata/properties" xmlns:xsi="http://www.w3.org/2001/XMLSchema-instance" xmlns:pc="http://schemas.microsoft.com/office/infopath/2007/PartnerControls">
-  <documentManagement>
-    <APDescription xmlns="4873beb7-5857-4685-be1f-d57550cc96cc" xsi:nil="true"/>
-    <AssetExpire xmlns="4873beb7-5857-4685-be1f-d57550cc96cc">2029-01-01T08:00:00+00:00</AssetExpire>
-    <CampaignTagsTaxHTField0 xmlns="4873beb7-5857-4685-be1f-d57550cc96cc">
-      <Terms xmlns="http://schemas.microsoft.com/office/infopath/2007/PartnerControls"/>
-    </CampaignTagsTaxHTField0>
-    <IntlLangReviewDate xmlns="4873beb7-5857-4685-be1f-d57550cc96cc" xsi:nil="true"/>
-    <TPFriendlyName xmlns="4873beb7-5857-4685-be1f-d57550cc96cc" xsi:nil="true"/>
-    <IntlLangReview xmlns="4873beb7-5857-4685-be1f-d57550cc96cc">false</IntlLangReview>
-    <LocLastLocAttemptVersionLookup xmlns="4873beb7-5857-4685-be1f-d57550cc96cc">856581</LocLastLocAttemptVersionLookup>
-    <PolicheckWords xmlns="4873beb7-5857-4685-be1f-d57550cc96cc" xsi:nil="true"/>
-    <SubmitterId xmlns="4873beb7-5857-4685-be1f-d57550cc96cc" xsi:nil="true"/>
-    <AcquiredFrom xmlns="4873beb7-5857-4685-be1f-d57550cc96cc">Internal MS</AcquiredFrom>
-    <EditorialStatus xmlns="4873beb7-5857-4685-be1f-d57550cc96cc">Complete</EditorialStatus>
-    <Markets xmlns="4873beb7-5857-4685-be1f-d57550cc96cc"/>
-    <OriginAsset xmlns="4873beb7-5857-4685-be1f-d57550cc96cc" xsi:nil="true"/>
-    <AssetStart xmlns="4873beb7-5857-4685-be1f-d57550cc96cc">2012-09-19T07:42:00+00:00</AssetStart>
-    <FriendlyTitle xmlns="4873beb7-5857-4685-be1f-d57550cc96cc" xsi:nil="true"/>
-    <MarketSpecific xmlns="4873beb7-5857-4685-be1f-d57550cc96cc">false</MarketSpecific>
-    <TPNamespace xmlns="4873beb7-5857-4685-be1f-d57550cc96cc" xsi:nil="true"/>
-    <PublishStatusLookup xmlns="4873beb7-5857-4685-be1f-d57550cc96cc">
-      <Value>1622610</Value>
-    </PublishStatusLookup>
-    <APAuthor xmlns="4873beb7-5857-4685-be1f-d57550cc96cc">
-      <UserInfo>
-        <DisplayName>REDMOND\v-aptall</DisplayName>
-        <AccountId>2566</AccountId>
-        <AccountType/>
-      </UserInfo>
-    </APAuthor>
-    <TPCommandLine xmlns="4873beb7-5857-4685-be1f-d57550cc96cc" xsi:nil="true"/>
-    <IntlLangReviewer xmlns="4873beb7-5857-4685-be1f-d57550cc96cc" xsi:nil="true"/>
-    <OpenTemplate xmlns="4873beb7-5857-4685-be1f-d57550cc96cc">true</OpenTemplate>
-    <CSXSubmissionDate xmlns="4873beb7-5857-4685-be1f-d57550cc96cc" xsi:nil="true"/>
-    <TaxCatchAll xmlns="4873beb7-5857-4685-be1f-d57550cc96cc"/>
-    <Manager xmlns="4873beb7-5857-4685-be1f-d57550cc96cc" xsi:nil="true"/>
-    <NumericId xmlns="4873beb7-5857-4685-be1f-d57550cc96cc" xsi:nil="true"/>
-    <ParentAssetId xmlns="4873beb7-5857-4685-be1f-d57550cc96cc" xsi:nil="true"/>
-    <OriginalSourceMarket xmlns="4873beb7-5857-4685-be1f-d57550cc96cc" xsi:nil="true"/>
-    <ApprovalStatus xmlns="4873beb7-5857-4685-be1f-d57550cc96cc">InProgress</ApprovalStatus>
-    <TPComponent xmlns="4873beb7-5857-4685-be1f-d57550cc96cc" xsi:nil="true"/>
-    <EditorialTags xmlns="4873beb7-5857-4685-be1f-d57550cc96cc" xsi:nil="true"/>
-    <TPExecutable xmlns="4873beb7-5857-4685-be1f-d57550cc96cc" xsi:nil="true"/>
-    <TPLaunchHelpLink xmlns="4873beb7-5857-4685-be1f-d57550cc96cc" xsi:nil="true"/>
-    <LocComments xmlns="4873beb7-5857-4685-be1f-d57550cc96cc" xsi:nil="true"/>
-    <LocRecommendedHandoff xmlns="4873beb7-5857-4685-be1f-d57550cc96cc" xsi:nil="true"/>
-    <SourceTitle xmlns="4873beb7-5857-4685-be1f-d57550cc96cc" xsi:nil="true"/>
-    <CSXUpdate xmlns="4873beb7-5857-4685-be1f-d57550cc96cc">false</CSXUpdate>
-    <IntlLocPriority xmlns="4873beb7-5857-4685-be1f-d57550cc96cc" xsi:nil="true"/>
-    <UAProjectedTotalWords xmlns="4873beb7-5857-4685-be1f-d57550cc96cc" xsi:nil="true"/>
-    <AssetType xmlns="4873beb7-5857-4685-be1f-d57550cc96cc">TP</AssetType>
-    <MachineTranslated xmlns="4873beb7-5857-4685-be1f-d57550cc96cc">false</MachineTranslated>
-    <OutputCachingOn xmlns="4873beb7-5857-4685-be1f-d57550cc96cc">false</OutputCachingOn>
-    <TemplateStatus xmlns="4873beb7-5857-4685-be1f-d57550cc96cc">Complete</TemplateStatus>
-    <IsSearchable xmlns="4873beb7-5857-4685-be1f-d57550cc96cc">true</IsSearchable>
-    <ContentItem xmlns="4873beb7-5857-4685-be1f-d57550cc96cc" xsi:nil="true"/>
-    <HandoffToMSDN xmlns="4873beb7-5857-4685-be1f-d57550cc96cc" xsi:nil="true"/>
-    <ShowIn xmlns="4873beb7-5857-4685-be1f-d57550cc96cc">Show everywhere</ShowIn>
-    <ThumbnailAssetId xmlns="4873beb7-5857-4685-be1f-d57550cc96cc" xsi:nil="true"/>
-    <UALocComments xmlns="4873beb7-5857-4685-be1f-d57550cc96cc" xsi:nil="true"/>
-    <UALocRecommendation xmlns="4873beb7-5857-4685-be1f-d57550cc96cc">Localize</UALocRecommendation>
-    <LastModifiedDateTime xmlns="4873beb7-5857-4685-be1f-d57550cc96cc" xsi:nil="true"/>
-    <LegacyData xmlns="4873beb7-5857-4685-be1f-d57550cc96cc" xsi:nil="true"/>
-    <LocManualTestRequired xmlns="4873beb7-5857-4685-be1f-d57550cc96cc">false</LocManualTestRequired>
-    <LocMarketGroupTiers2 xmlns="4873beb7-5857-4685-be1f-d57550cc96cc" xsi:nil="true"/>
-    <ClipArtFilename xmlns="4873beb7-5857-4685-be1f-d57550cc96cc" xsi:nil="true"/>
-    <TPApplication xmlns="4873beb7-5857-4685-be1f-d57550cc96cc" xsi:nil="true"/>
-    <CSXHash xmlns="4873beb7-5857-4685-be1f-d57550cc96cc" xsi:nil="true"/>
-    <DirectSourceMarket xmlns="4873beb7-5857-4685-be1f-d57550cc96cc" xsi:nil="true"/>
-    <PrimaryImageGen xmlns="4873beb7-5857-4685-be1f-d57550cc96cc">true</PrimaryImageGen>
-    <PlannedPubDate xmlns="4873beb7-5857-4685-be1f-d57550cc96cc" xsi:nil="true"/>
-    <CSXSubmissionMarket xmlns="4873beb7-5857-4685-be1f-d57550cc96cc" xsi:nil="true"/>
-    <Downloads xmlns="4873beb7-5857-4685-be1f-d57550cc96cc">0</Downloads>
-    <ArtSampleDocs xmlns="4873beb7-5857-4685-be1f-d57550cc96cc" xsi:nil="true"/>
-    <TrustLevel xmlns="4873beb7-5857-4685-be1f-d57550cc96cc">1 Microsoft Managed Content</TrustLevel>
-    <BlockPublish xmlns="4873beb7-5857-4685-be1f-d57550cc96cc">false</BlockPublish>
-    <TPLaunchHelpLinkType xmlns="4873beb7-5857-4685-be1f-d57550cc96cc">Template</TPLaunchHelpLinkType>
-    <LocalizationTagsTaxHTField0 xmlns="4873beb7-5857-4685-be1f-d57550cc96cc">
-      <Terms xmlns="http://schemas.microsoft.com/office/infopath/2007/PartnerControls"/>
-    </LocalizationTagsTaxHTField0>
-    <BusinessGroup xmlns="4873beb7-5857-4685-be1f-d57550cc96cc" xsi:nil="true"/>
-    <Providers xmlns="4873beb7-5857-4685-be1f-d57550cc96cc" xsi:nil="true"/>
-    <TemplateTemplateType xmlns="4873beb7-5857-4685-be1f-d57550cc96cc">Word Document Template</TemplateTemplateType>
-    <TimesCloned xmlns="4873beb7-5857-4685-be1f-d57550cc96cc" xsi:nil="true"/>
-    <TPAppVersion xmlns="4873beb7-5857-4685-be1f-d57550cc96cc" xsi:nil="true"/>
-    <VoteCount xmlns="4873beb7-5857-4685-be1f-d57550cc96cc" xsi:nil="true"/>
-    <AverageRating xmlns="4873beb7-5857-4685-be1f-d57550cc96cc" xsi:nil="true"/>
-    <FeatureTagsTaxHTField0 xmlns="4873beb7-5857-4685-be1f-d57550cc96cc">
-      <Terms xmlns="http://schemas.microsoft.com/office/infopath/2007/PartnerControls"/>
-    </FeatureTagsTaxHTField0>
-    <Provider xmlns="4873beb7-5857-4685-be1f-d57550cc96cc" xsi:nil="true"/>
-    <UACurrentWords xmlns="4873beb7-5857-4685-be1f-d57550cc96cc" xsi:nil="true"/>
-    <AssetId xmlns="4873beb7-5857-4685-be1f-d57550cc96cc">TP103457714</AssetId>
-    <TPClientViewer xmlns="4873beb7-5857-4685-be1f-d57550cc96cc" xsi:nil="true"/>
-    <DSATActionTaken xmlns="4873beb7-5857-4685-be1f-d57550cc96cc" xsi:nil="true"/>
-    <APEditor xmlns="4873beb7-5857-4685-be1f-d57550cc96cc">
-      <UserInfo>
-        <DisplayName/>
-        <AccountId xsi:nil="true"/>
-        <AccountType/>
-      </UserInfo>
-    </APEditor>
-    <TPInstallLocation xmlns="4873beb7-5857-4685-be1f-d57550cc96cc" xsi:nil="true"/>
-    <OOCacheId xmlns="4873beb7-5857-4685-be1f-d57550cc96cc" xsi:nil="true"/>
-    <IsDeleted xmlns="4873beb7-5857-4685-be1f-d57550cc96cc">false</IsDeleted>
-    <PublishTargets xmlns="4873beb7-5857-4685-be1f-d57550cc96cc">OfficeOnlineVNext</PublishTargets>
-    <ApprovalLog xmlns="4873beb7-5857-4685-be1f-d57550cc96cc" xsi:nil="true"/>
-    <BugNumber xmlns="4873beb7-5857-4685-be1f-d57550cc96cc" xsi:nil="true"/>
-    <CrawlForDependencies xmlns="4873beb7-5857-4685-be1f-d57550cc96cc">false</CrawlForDependencies>
-    <InternalTagsTaxHTField0 xmlns="4873beb7-5857-4685-be1f-d57550cc96cc">
-      <Terms xmlns="http://schemas.microsoft.com/office/infopath/2007/PartnerControls"/>
-    </InternalTagsTaxHTField0>
-    <LastHandOff xmlns="4873beb7-5857-4685-be1f-d57550cc96cc" xsi:nil="true"/>
-    <Milestone xmlns="4873beb7-5857-4685-be1f-d57550cc96cc" xsi:nil="true"/>
-    <OriginalRelease xmlns="4873beb7-5857-4685-be1f-d57550cc96cc">15</OriginalRelease>
-    <RecommendationsModifier xmlns="4873beb7-5857-4685-be1f-d57550cc96cc" xsi:nil="true"/>
-    <ScenarioTagsTaxHTField0 xmlns="4873beb7-5857-4685-be1f-d57550cc96cc">
-      <Terms xmlns="http://schemas.microsoft.com/office/infopath/2007/PartnerControls"/>
-    </ScenarioTagsTaxHTField0>
-    <UANotes xmlns="4873beb7-5857-4685-be1f-d57550cc96cc" xsi:nil="true"/>
-  </documentManagement>
-</p:properties>
+<?mso-contentType ?>
+<FormTemplates xmlns="http://schemas.microsoft.com/sharepoint/v3/contenttype/forms">
+  <Display>DocumentLibraryForm</Display>
+  <Edit>AssetEditForm</Edit>
+  <New>DocumentLibraryForm</New>
+</FormTemplates>
 </file>
 
 <file path=customXml/itemProps1.xml><?xml version="1.0" encoding="utf-8"?>
-<ds:datastoreItem xmlns:ds="http://schemas.openxmlformats.org/officeDocument/2006/customXml" ds:itemID="{499EA1EC-B023-4266-9865-E1EDA122A8C9}">
+<ds:datastoreItem xmlns:ds="http://schemas.openxmlformats.org/officeDocument/2006/customXml" ds:itemID="{63671810-3EF7-4C8E-BCBA-248ABE2BAB39}">
   <ds:schemaRefs>
-    <ds:schemaRef ds:uri="http://schemas.microsoft.com/sharepoint/v3/contenttype/forms"/>
+    <ds:schemaRef ds:uri="http://schemas.microsoft.com/office/2006/metadata/properties"/>
+    <ds:schemaRef ds:uri="http://schemas.microsoft.com/office/infopath/2007/PartnerControls"/>
+    <ds:schemaRef ds:uri="4873beb7-5857-4685-be1f-d57550cc96cc"/>
   </ds:schemaRefs>
 </ds:datastoreItem>
 </file>
@@ -6959,11 +7122,9 @@
 </file>
 
 <file path=customXml/itemProps3.xml><?xml version="1.0" encoding="utf-8"?>
-<ds:datastoreItem xmlns:ds="http://schemas.openxmlformats.org/officeDocument/2006/customXml" ds:itemID="{63671810-3EF7-4C8E-BCBA-248ABE2BAB39}">
+<ds:datastoreItem xmlns:ds="http://schemas.openxmlformats.org/officeDocument/2006/customXml" ds:itemID="{499EA1EC-B023-4266-9865-E1EDA122A8C9}">
   <ds:schemaRefs>
-    <ds:schemaRef ds:uri="http://schemas.microsoft.com/office/2006/metadata/properties"/>
-    <ds:schemaRef ds:uri="http://schemas.microsoft.com/office/infopath/2007/PartnerControls"/>
-    <ds:schemaRef ds:uri="4873beb7-5857-4685-be1f-d57550cc96cc"/>
+    <ds:schemaRef ds:uri="http://schemas.microsoft.com/sharepoint/v3/contenttype/forms"/>
   </ds:schemaRefs>
 </ds:datastoreItem>
 </file>
</xml_diff>

<commit_message>
Various design work for Marco. Started work on trader before GOFAI options can be tested.
</commit_message>
<xml_diff>
--- a/01 Project Initiation Document.docx
+++ b/01 Project Initiation Document.docx
@@ -160,8 +160,6 @@
             <w:r>
               <w:t>-3</w:t>
             </w:r>
-            <w:bookmarkStart w:id="0" w:name="_GoBack"/>
-            <w:bookmarkEnd w:id="0"/>
           </w:p>
         </w:tc>
       </w:tr>
@@ -820,7 +818,13 @@
       </w:r>
       <w:proofErr w:type="gramEnd"/>
       <w:r>
-        <w:t xml:space="preserve"> there are several easily distinguishable tasks within the project, software development will employ an incremental approach with x increments:</w:t>
+        <w:t xml:space="preserve"> there are several easily distinguishable tasks within the project, software development will employ an incremental approach with </w:t>
+      </w:r>
+      <w:r>
+        <w:t>7</w:t>
+      </w:r>
+      <w:r>
+        <w:t xml:space="preserve"> increments:</w:t>
       </w:r>
     </w:p>
     <w:p>
@@ -2499,13 +2503,17 @@
     </w:p>
     <w:p>
       <w:r>
-        <w:t xml:space="preserve">I intend to </w:t>
+        <w:t>The project aims to</w:t>
+      </w:r>
+      <w:r>
+        <w:t xml:space="preserve"> </w:t>
       </w:r>
       <w:r>
         <w:t>stick within the limitations of the approved ethics application.</w:t>
       </w:r>
+      <w:bookmarkStart w:id="0" w:name="_GoBack"/>
+      <w:bookmarkEnd w:id="0"/>
     </w:p>
-    <w:p/>
     <w:sectPr>
       <w:headerReference w:type="default" r:id="rId10"/>
       <w:footerReference w:type="default" r:id="rId11"/>
@@ -5919,129 +5927,12 @@
 </file>
 
 <file path=customXml/item1.xml><?xml version="1.0" encoding="utf-8"?>
-<p:properties xmlns:p="http://schemas.microsoft.com/office/2006/metadata/properties" xmlns:xsi="http://www.w3.org/2001/XMLSchema-instance" xmlns:pc="http://schemas.microsoft.com/office/infopath/2007/PartnerControls">
-  <documentManagement>
-    <APDescription xmlns="4873beb7-5857-4685-be1f-d57550cc96cc" xsi:nil="true"/>
-    <AssetExpire xmlns="4873beb7-5857-4685-be1f-d57550cc96cc">2029-01-01T08:00:00+00:00</AssetExpire>
-    <CampaignTagsTaxHTField0 xmlns="4873beb7-5857-4685-be1f-d57550cc96cc">
-      <Terms xmlns="http://schemas.microsoft.com/office/infopath/2007/PartnerControls"/>
-    </CampaignTagsTaxHTField0>
-    <IntlLangReviewDate xmlns="4873beb7-5857-4685-be1f-d57550cc96cc" xsi:nil="true"/>
-    <TPFriendlyName xmlns="4873beb7-5857-4685-be1f-d57550cc96cc" xsi:nil="true"/>
-    <IntlLangReview xmlns="4873beb7-5857-4685-be1f-d57550cc96cc">false</IntlLangReview>
-    <LocLastLocAttemptVersionLookup xmlns="4873beb7-5857-4685-be1f-d57550cc96cc">856581</LocLastLocAttemptVersionLookup>
-    <PolicheckWords xmlns="4873beb7-5857-4685-be1f-d57550cc96cc" xsi:nil="true"/>
-    <SubmitterId xmlns="4873beb7-5857-4685-be1f-d57550cc96cc" xsi:nil="true"/>
-    <AcquiredFrom xmlns="4873beb7-5857-4685-be1f-d57550cc96cc">Internal MS</AcquiredFrom>
-    <EditorialStatus xmlns="4873beb7-5857-4685-be1f-d57550cc96cc">Complete</EditorialStatus>
-    <Markets xmlns="4873beb7-5857-4685-be1f-d57550cc96cc"/>
-    <OriginAsset xmlns="4873beb7-5857-4685-be1f-d57550cc96cc" xsi:nil="true"/>
-    <AssetStart xmlns="4873beb7-5857-4685-be1f-d57550cc96cc">2012-09-19T07:42:00+00:00</AssetStart>
-    <FriendlyTitle xmlns="4873beb7-5857-4685-be1f-d57550cc96cc" xsi:nil="true"/>
-    <MarketSpecific xmlns="4873beb7-5857-4685-be1f-d57550cc96cc">false</MarketSpecific>
-    <TPNamespace xmlns="4873beb7-5857-4685-be1f-d57550cc96cc" xsi:nil="true"/>
-    <PublishStatusLookup xmlns="4873beb7-5857-4685-be1f-d57550cc96cc">
-      <Value>1622610</Value>
-    </PublishStatusLookup>
-    <APAuthor xmlns="4873beb7-5857-4685-be1f-d57550cc96cc">
-      <UserInfo>
-        <DisplayName>REDMOND\v-aptall</DisplayName>
-        <AccountId>2566</AccountId>
-        <AccountType/>
-      </UserInfo>
-    </APAuthor>
-    <TPCommandLine xmlns="4873beb7-5857-4685-be1f-d57550cc96cc" xsi:nil="true"/>
-    <IntlLangReviewer xmlns="4873beb7-5857-4685-be1f-d57550cc96cc" xsi:nil="true"/>
-    <OpenTemplate xmlns="4873beb7-5857-4685-be1f-d57550cc96cc">true</OpenTemplate>
-    <CSXSubmissionDate xmlns="4873beb7-5857-4685-be1f-d57550cc96cc" xsi:nil="true"/>
-    <TaxCatchAll xmlns="4873beb7-5857-4685-be1f-d57550cc96cc"/>
-    <Manager xmlns="4873beb7-5857-4685-be1f-d57550cc96cc" xsi:nil="true"/>
-    <NumericId xmlns="4873beb7-5857-4685-be1f-d57550cc96cc" xsi:nil="true"/>
-    <ParentAssetId xmlns="4873beb7-5857-4685-be1f-d57550cc96cc" xsi:nil="true"/>
-    <OriginalSourceMarket xmlns="4873beb7-5857-4685-be1f-d57550cc96cc" xsi:nil="true"/>
-    <ApprovalStatus xmlns="4873beb7-5857-4685-be1f-d57550cc96cc">InProgress</ApprovalStatus>
-    <TPComponent xmlns="4873beb7-5857-4685-be1f-d57550cc96cc" xsi:nil="true"/>
-    <EditorialTags xmlns="4873beb7-5857-4685-be1f-d57550cc96cc" xsi:nil="true"/>
-    <TPExecutable xmlns="4873beb7-5857-4685-be1f-d57550cc96cc" xsi:nil="true"/>
-    <TPLaunchHelpLink xmlns="4873beb7-5857-4685-be1f-d57550cc96cc" xsi:nil="true"/>
-    <LocComments xmlns="4873beb7-5857-4685-be1f-d57550cc96cc" xsi:nil="true"/>
-    <LocRecommendedHandoff xmlns="4873beb7-5857-4685-be1f-d57550cc96cc" xsi:nil="true"/>
-    <SourceTitle xmlns="4873beb7-5857-4685-be1f-d57550cc96cc" xsi:nil="true"/>
-    <CSXUpdate xmlns="4873beb7-5857-4685-be1f-d57550cc96cc">false</CSXUpdate>
-    <IntlLocPriority xmlns="4873beb7-5857-4685-be1f-d57550cc96cc" xsi:nil="true"/>
-    <UAProjectedTotalWords xmlns="4873beb7-5857-4685-be1f-d57550cc96cc" xsi:nil="true"/>
-    <AssetType xmlns="4873beb7-5857-4685-be1f-d57550cc96cc">TP</AssetType>
-    <MachineTranslated xmlns="4873beb7-5857-4685-be1f-d57550cc96cc">false</MachineTranslated>
-    <OutputCachingOn xmlns="4873beb7-5857-4685-be1f-d57550cc96cc">false</OutputCachingOn>
-    <TemplateStatus xmlns="4873beb7-5857-4685-be1f-d57550cc96cc">Complete</TemplateStatus>
-    <IsSearchable xmlns="4873beb7-5857-4685-be1f-d57550cc96cc">true</IsSearchable>
-    <ContentItem xmlns="4873beb7-5857-4685-be1f-d57550cc96cc" xsi:nil="true"/>
-    <HandoffToMSDN xmlns="4873beb7-5857-4685-be1f-d57550cc96cc" xsi:nil="true"/>
-    <ShowIn xmlns="4873beb7-5857-4685-be1f-d57550cc96cc">Show everywhere</ShowIn>
-    <ThumbnailAssetId xmlns="4873beb7-5857-4685-be1f-d57550cc96cc" xsi:nil="true"/>
-    <UALocComments xmlns="4873beb7-5857-4685-be1f-d57550cc96cc" xsi:nil="true"/>
-    <UALocRecommendation xmlns="4873beb7-5857-4685-be1f-d57550cc96cc">Localize</UALocRecommendation>
-    <LastModifiedDateTime xmlns="4873beb7-5857-4685-be1f-d57550cc96cc" xsi:nil="true"/>
-    <LegacyData xmlns="4873beb7-5857-4685-be1f-d57550cc96cc" xsi:nil="true"/>
-    <LocManualTestRequired xmlns="4873beb7-5857-4685-be1f-d57550cc96cc">false</LocManualTestRequired>
-    <LocMarketGroupTiers2 xmlns="4873beb7-5857-4685-be1f-d57550cc96cc" xsi:nil="true"/>
-    <ClipArtFilename xmlns="4873beb7-5857-4685-be1f-d57550cc96cc" xsi:nil="true"/>
-    <TPApplication xmlns="4873beb7-5857-4685-be1f-d57550cc96cc" xsi:nil="true"/>
-    <CSXHash xmlns="4873beb7-5857-4685-be1f-d57550cc96cc" xsi:nil="true"/>
-    <DirectSourceMarket xmlns="4873beb7-5857-4685-be1f-d57550cc96cc" xsi:nil="true"/>
-    <PrimaryImageGen xmlns="4873beb7-5857-4685-be1f-d57550cc96cc">true</PrimaryImageGen>
-    <PlannedPubDate xmlns="4873beb7-5857-4685-be1f-d57550cc96cc" xsi:nil="true"/>
-    <CSXSubmissionMarket xmlns="4873beb7-5857-4685-be1f-d57550cc96cc" xsi:nil="true"/>
-    <Downloads xmlns="4873beb7-5857-4685-be1f-d57550cc96cc">0</Downloads>
-    <ArtSampleDocs xmlns="4873beb7-5857-4685-be1f-d57550cc96cc" xsi:nil="true"/>
-    <TrustLevel xmlns="4873beb7-5857-4685-be1f-d57550cc96cc">1 Microsoft Managed Content</TrustLevel>
-    <BlockPublish xmlns="4873beb7-5857-4685-be1f-d57550cc96cc">false</BlockPublish>
-    <TPLaunchHelpLinkType xmlns="4873beb7-5857-4685-be1f-d57550cc96cc">Template</TPLaunchHelpLinkType>
-    <LocalizationTagsTaxHTField0 xmlns="4873beb7-5857-4685-be1f-d57550cc96cc">
-      <Terms xmlns="http://schemas.microsoft.com/office/infopath/2007/PartnerControls"/>
-    </LocalizationTagsTaxHTField0>
-    <BusinessGroup xmlns="4873beb7-5857-4685-be1f-d57550cc96cc" xsi:nil="true"/>
-    <Providers xmlns="4873beb7-5857-4685-be1f-d57550cc96cc" xsi:nil="true"/>
-    <TemplateTemplateType xmlns="4873beb7-5857-4685-be1f-d57550cc96cc">Word Document Template</TemplateTemplateType>
-    <TimesCloned xmlns="4873beb7-5857-4685-be1f-d57550cc96cc" xsi:nil="true"/>
-    <TPAppVersion xmlns="4873beb7-5857-4685-be1f-d57550cc96cc" xsi:nil="true"/>
-    <VoteCount xmlns="4873beb7-5857-4685-be1f-d57550cc96cc" xsi:nil="true"/>
-    <AverageRating xmlns="4873beb7-5857-4685-be1f-d57550cc96cc" xsi:nil="true"/>
-    <FeatureTagsTaxHTField0 xmlns="4873beb7-5857-4685-be1f-d57550cc96cc">
-      <Terms xmlns="http://schemas.microsoft.com/office/infopath/2007/PartnerControls"/>
-    </FeatureTagsTaxHTField0>
-    <Provider xmlns="4873beb7-5857-4685-be1f-d57550cc96cc" xsi:nil="true"/>
-    <UACurrentWords xmlns="4873beb7-5857-4685-be1f-d57550cc96cc" xsi:nil="true"/>
-    <AssetId xmlns="4873beb7-5857-4685-be1f-d57550cc96cc">TP103457714</AssetId>
-    <TPClientViewer xmlns="4873beb7-5857-4685-be1f-d57550cc96cc" xsi:nil="true"/>
-    <DSATActionTaken xmlns="4873beb7-5857-4685-be1f-d57550cc96cc" xsi:nil="true"/>
-    <APEditor xmlns="4873beb7-5857-4685-be1f-d57550cc96cc">
-      <UserInfo>
-        <DisplayName/>
-        <AccountId xsi:nil="true"/>
-        <AccountType/>
-      </UserInfo>
-    </APEditor>
-    <TPInstallLocation xmlns="4873beb7-5857-4685-be1f-d57550cc96cc" xsi:nil="true"/>
-    <OOCacheId xmlns="4873beb7-5857-4685-be1f-d57550cc96cc" xsi:nil="true"/>
-    <IsDeleted xmlns="4873beb7-5857-4685-be1f-d57550cc96cc">false</IsDeleted>
-    <PublishTargets xmlns="4873beb7-5857-4685-be1f-d57550cc96cc">OfficeOnlineVNext</PublishTargets>
-    <ApprovalLog xmlns="4873beb7-5857-4685-be1f-d57550cc96cc" xsi:nil="true"/>
-    <BugNumber xmlns="4873beb7-5857-4685-be1f-d57550cc96cc" xsi:nil="true"/>
-    <CrawlForDependencies xmlns="4873beb7-5857-4685-be1f-d57550cc96cc">false</CrawlForDependencies>
-    <InternalTagsTaxHTField0 xmlns="4873beb7-5857-4685-be1f-d57550cc96cc">
-      <Terms xmlns="http://schemas.microsoft.com/office/infopath/2007/PartnerControls"/>
-    </InternalTagsTaxHTField0>
-    <LastHandOff xmlns="4873beb7-5857-4685-be1f-d57550cc96cc" xsi:nil="true"/>
-    <Milestone xmlns="4873beb7-5857-4685-be1f-d57550cc96cc" xsi:nil="true"/>
-    <OriginalRelease xmlns="4873beb7-5857-4685-be1f-d57550cc96cc">15</OriginalRelease>
-    <RecommendationsModifier xmlns="4873beb7-5857-4685-be1f-d57550cc96cc" xsi:nil="true"/>
-    <ScenarioTagsTaxHTField0 xmlns="4873beb7-5857-4685-be1f-d57550cc96cc">
-      <Terms xmlns="http://schemas.microsoft.com/office/infopath/2007/PartnerControls"/>
-    </ScenarioTagsTaxHTField0>
-    <UANotes xmlns="4873beb7-5857-4685-be1f-d57550cc96cc" xsi:nil="true"/>
-  </documentManagement>
-</p:properties>
+<?mso-contentType ?>
+<FormTemplates xmlns="http://schemas.microsoft.com/sharepoint/v3/contenttype/forms">
+  <Display>DocumentLibraryForm</Display>
+  <Edit>AssetEditForm</Edit>
+  <New>DocumentLibraryForm</New>
+</FormTemplates>
 </file>
 
 <file path=customXml/item2.xml><?xml version="1.0" encoding="utf-8"?>
@@ -7085,20 +6976,135 @@
 </file>
 
 <file path=customXml/item3.xml><?xml version="1.0" encoding="utf-8"?>
-<?mso-contentType ?>
-<FormTemplates xmlns="http://schemas.microsoft.com/sharepoint/v3/contenttype/forms">
-  <Display>DocumentLibraryForm</Display>
-  <Edit>AssetEditForm</Edit>
-  <New>DocumentLibraryForm</New>
-</FormTemplates>
+<p:properties xmlns:p="http://schemas.microsoft.com/office/2006/metadata/properties" xmlns:xsi="http://www.w3.org/2001/XMLSchema-instance" xmlns:pc="http://schemas.microsoft.com/office/infopath/2007/PartnerControls">
+  <documentManagement>
+    <APDescription xmlns="4873beb7-5857-4685-be1f-d57550cc96cc" xsi:nil="true"/>
+    <AssetExpire xmlns="4873beb7-5857-4685-be1f-d57550cc96cc">2029-01-01T08:00:00+00:00</AssetExpire>
+    <CampaignTagsTaxHTField0 xmlns="4873beb7-5857-4685-be1f-d57550cc96cc">
+      <Terms xmlns="http://schemas.microsoft.com/office/infopath/2007/PartnerControls"/>
+    </CampaignTagsTaxHTField0>
+    <IntlLangReviewDate xmlns="4873beb7-5857-4685-be1f-d57550cc96cc" xsi:nil="true"/>
+    <TPFriendlyName xmlns="4873beb7-5857-4685-be1f-d57550cc96cc" xsi:nil="true"/>
+    <IntlLangReview xmlns="4873beb7-5857-4685-be1f-d57550cc96cc">false</IntlLangReview>
+    <LocLastLocAttemptVersionLookup xmlns="4873beb7-5857-4685-be1f-d57550cc96cc">856581</LocLastLocAttemptVersionLookup>
+    <PolicheckWords xmlns="4873beb7-5857-4685-be1f-d57550cc96cc" xsi:nil="true"/>
+    <SubmitterId xmlns="4873beb7-5857-4685-be1f-d57550cc96cc" xsi:nil="true"/>
+    <AcquiredFrom xmlns="4873beb7-5857-4685-be1f-d57550cc96cc">Internal MS</AcquiredFrom>
+    <EditorialStatus xmlns="4873beb7-5857-4685-be1f-d57550cc96cc">Complete</EditorialStatus>
+    <Markets xmlns="4873beb7-5857-4685-be1f-d57550cc96cc"/>
+    <OriginAsset xmlns="4873beb7-5857-4685-be1f-d57550cc96cc" xsi:nil="true"/>
+    <AssetStart xmlns="4873beb7-5857-4685-be1f-d57550cc96cc">2012-09-19T07:42:00+00:00</AssetStart>
+    <FriendlyTitle xmlns="4873beb7-5857-4685-be1f-d57550cc96cc" xsi:nil="true"/>
+    <MarketSpecific xmlns="4873beb7-5857-4685-be1f-d57550cc96cc">false</MarketSpecific>
+    <TPNamespace xmlns="4873beb7-5857-4685-be1f-d57550cc96cc" xsi:nil="true"/>
+    <PublishStatusLookup xmlns="4873beb7-5857-4685-be1f-d57550cc96cc">
+      <Value>1622610</Value>
+    </PublishStatusLookup>
+    <APAuthor xmlns="4873beb7-5857-4685-be1f-d57550cc96cc">
+      <UserInfo>
+        <DisplayName>REDMOND\v-aptall</DisplayName>
+        <AccountId>2566</AccountId>
+        <AccountType/>
+      </UserInfo>
+    </APAuthor>
+    <TPCommandLine xmlns="4873beb7-5857-4685-be1f-d57550cc96cc" xsi:nil="true"/>
+    <IntlLangReviewer xmlns="4873beb7-5857-4685-be1f-d57550cc96cc" xsi:nil="true"/>
+    <OpenTemplate xmlns="4873beb7-5857-4685-be1f-d57550cc96cc">true</OpenTemplate>
+    <CSXSubmissionDate xmlns="4873beb7-5857-4685-be1f-d57550cc96cc" xsi:nil="true"/>
+    <TaxCatchAll xmlns="4873beb7-5857-4685-be1f-d57550cc96cc"/>
+    <Manager xmlns="4873beb7-5857-4685-be1f-d57550cc96cc" xsi:nil="true"/>
+    <NumericId xmlns="4873beb7-5857-4685-be1f-d57550cc96cc" xsi:nil="true"/>
+    <ParentAssetId xmlns="4873beb7-5857-4685-be1f-d57550cc96cc" xsi:nil="true"/>
+    <OriginalSourceMarket xmlns="4873beb7-5857-4685-be1f-d57550cc96cc" xsi:nil="true"/>
+    <ApprovalStatus xmlns="4873beb7-5857-4685-be1f-d57550cc96cc">InProgress</ApprovalStatus>
+    <TPComponent xmlns="4873beb7-5857-4685-be1f-d57550cc96cc" xsi:nil="true"/>
+    <EditorialTags xmlns="4873beb7-5857-4685-be1f-d57550cc96cc" xsi:nil="true"/>
+    <TPExecutable xmlns="4873beb7-5857-4685-be1f-d57550cc96cc" xsi:nil="true"/>
+    <TPLaunchHelpLink xmlns="4873beb7-5857-4685-be1f-d57550cc96cc" xsi:nil="true"/>
+    <LocComments xmlns="4873beb7-5857-4685-be1f-d57550cc96cc" xsi:nil="true"/>
+    <LocRecommendedHandoff xmlns="4873beb7-5857-4685-be1f-d57550cc96cc" xsi:nil="true"/>
+    <SourceTitle xmlns="4873beb7-5857-4685-be1f-d57550cc96cc" xsi:nil="true"/>
+    <CSXUpdate xmlns="4873beb7-5857-4685-be1f-d57550cc96cc">false</CSXUpdate>
+    <IntlLocPriority xmlns="4873beb7-5857-4685-be1f-d57550cc96cc" xsi:nil="true"/>
+    <UAProjectedTotalWords xmlns="4873beb7-5857-4685-be1f-d57550cc96cc" xsi:nil="true"/>
+    <AssetType xmlns="4873beb7-5857-4685-be1f-d57550cc96cc">TP</AssetType>
+    <MachineTranslated xmlns="4873beb7-5857-4685-be1f-d57550cc96cc">false</MachineTranslated>
+    <OutputCachingOn xmlns="4873beb7-5857-4685-be1f-d57550cc96cc">false</OutputCachingOn>
+    <TemplateStatus xmlns="4873beb7-5857-4685-be1f-d57550cc96cc">Complete</TemplateStatus>
+    <IsSearchable xmlns="4873beb7-5857-4685-be1f-d57550cc96cc">true</IsSearchable>
+    <ContentItem xmlns="4873beb7-5857-4685-be1f-d57550cc96cc" xsi:nil="true"/>
+    <HandoffToMSDN xmlns="4873beb7-5857-4685-be1f-d57550cc96cc" xsi:nil="true"/>
+    <ShowIn xmlns="4873beb7-5857-4685-be1f-d57550cc96cc">Show everywhere</ShowIn>
+    <ThumbnailAssetId xmlns="4873beb7-5857-4685-be1f-d57550cc96cc" xsi:nil="true"/>
+    <UALocComments xmlns="4873beb7-5857-4685-be1f-d57550cc96cc" xsi:nil="true"/>
+    <UALocRecommendation xmlns="4873beb7-5857-4685-be1f-d57550cc96cc">Localize</UALocRecommendation>
+    <LastModifiedDateTime xmlns="4873beb7-5857-4685-be1f-d57550cc96cc" xsi:nil="true"/>
+    <LegacyData xmlns="4873beb7-5857-4685-be1f-d57550cc96cc" xsi:nil="true"/>
+    <LocManualTestRequired xmlns="4873beb7-5857-4685-be1f-d57550cc96cc">false</LocManualTestRequired>
+    <LocMarketGroupTiers2 xmlns="4873beb7-5857-4685-be1f-d57550cc96cc" xsi:nil="true"/>
+    <ClipArtFilename xmlns="4873beb7-5857-4685-be1f-d57550cc96cc" xsi:nil="true"/>
+    <TPApplication xmlns="4873beb7-5857-4685-be1f-d57550cc96cc" xsi:nil="true"/>
+    <CSXHash xmlns="4873beb7-5857-4685-be1f-d57550cc96cc" xsi:nil="true"/>
+    <DirectSourceMarket xmlns="4873beb7-5857-4685-be1f-d57550cc96cc" xsi:nil="true"/>
+    <PrimaryImageGen xmlns="4873beb7-5857-4685-be1f-d57550cc96cc">true</PrimaryImageGen>
+    <PlannedPubDate xmlns="4873beb7-5857-4685-be1f-d57550cc96cc" xsi:nil="true"/>
+    <CSXSubmissionMarket xmlns="4873beb7-5857-4685-be1f-d57550cc96cc" xsi:nil="true"/>
+    <Downloads xmlns="4873beb7-5857-4685-be1f-d57550cc96cc">0</Downloads>
+    <ArtSampleDocs xmlns="4873beb7-5857-4685-be1f-d57550cc96cc" xsi:nil="true"/>
+    <TrustLevel xmlns="4873beb7-5857-4685-be1f-d57550cc96cc">1 Microsoft Managed Content</TrustLevel>
+    <BlockPublish xmlns="4873beb7-5857-4685-be1f-d57550cc96cc">false</BlockPublish>
+    <TPLaunchHelpLinkType xmlns="4873beb7-5857-4685-be1f-d57550cc96cc">Template</TPLaunchHelpLinkType>
+    <LocalizationTagsTaxHTField0 xmlns="4873beb7-5857-4685-be1f-d57550cc96cc">
+      <Terms xmlns="http://schemas.microsoft.com/office/infopath/2007/PartnerControls"/>
+    </LocalizationTagsTaxHTField0>
+    <BusinessGroup xmlns="4873beb7-5857-4685-be1f-d57550cc96cc" xsi:nil="true"/>
+    <Providers xmlns="4873beb7-5857-4685-be1f-d57550cc96cc" xsi:nil="true"/>
+    <TemplateTemplateType xmlns="4873beb7-5857-4685-be1f-d57550cc96cc">Word Document Template</TemplateTemplateType>
+    <TimesCloned xmlns="4873beb7-5857-4685-be1f-d57550cc96cc" xsi:nil="true"/>
+    <TPAppVersion xmlns="4873beb7-5857-4685-be1f-d57550cc96cc" xsi:nil="true"/>
+    <VoteCount xmlns="4873beb7-5857-4685-be1f-d57550cc96cc" xsi:nil="true"/>
+    <AverageRating xmlns="4873beb7-5857-4685-be1f-d57550cc96cc" xsi:nil="true"/>
+    <FeatureTagsTaxHTField0 xmlns="4873beb7-5857-4685-be1f-d57550cc96cc">
+      <Terms xmlns="http://schemas.microsoft.com/office/infopath/2007/PartnerControls"/>
+    </FeatureTagsTaxHTField0>
+    <Provider xmlns="4873beb7-5857-4685-be1f-d57550cc96cc" xsi:nil="true"/>
+    <UACurrentWords xmlns="4873beb7-5857-4685-be1f-d57550cc96cc" xsi:nil="true"/>
+    <AssetId xmlns="4873beb7-5857-4685-be1f-d57550cc96cc">TP103457714</AssetId>
+    <TPClientViewer xmlns="4873beb7-5857-4685-be1f-d57550cc96cc" xsi:nil="true"/>
+    <DSATActionTaken xmlns="4873beb7-5857-4685-be1f-d57550cc96cc" xsi:nil="true"/>
+    <APEditor xmlns="4873beb7-5857-4685-be1f-d57550cc96cc">
+      <UserInfo>
+        <DisplayName/>
+        <AccountId xsi:nil="true"/>
+        <AccountType/>
+      </UserInfo>
+    </APEditor>
+    <TPInstallLocation xmlns="4873beb7-5857-4685-be1f-d57550cc96cc" xsi:nil="true"/>
+    <OOCacheId xmlns="4873beb7-5857-4685-be1f-d57550cc96cc" xsi:nil="true"/>
+    <IsDeleted xmlns="4873beb7-5857-4685-be1f-d57550cc96cc">false</IsDeleted>
+    <PublishTargets xmlns="4873beb7-5857-4685-be1f-d57550cc96cc">OfficeOnlineVNext</PublishTargets>
+    <ApprovalLog xmlns="4873beb7-5857-4685-be1f-d57550cc96cc" xsi:nil="true"/>
+    <BugNumber xmlns="4873beb7-5857-4685-be1f-d57550cc96cc" xsi:nil="true"/>
+    <CrawlForDependencies xmlns="4873beb7-5857-4685-be1f-d57550cc96cc">false</CrawlForDependencies>
+    <InternalTagsTaxHTField0 xmlns="4873beb7-5857-4685-be1f-d57550cc96cc">
+      <Terms xmlns="http://schemas.microsoft.com/office/infopath/2007/PartnerControls"/>
+    </InternalTagsTaxHTField0>
+    <LastHandOff xmlns="4873beb7-5857-4685-be1f-d57550cc96cc" xsi:nil="true"/>
+    <Milestone xmlns="4873beb7-5857-4685-be1f-d57550cc96cc" xsi:nil="true"/>
+    <OriginalRelease xmlns="4873beb7-5857-4685-be1f-d57550cc96cc">15</OriginalRelease>
+    <RecommendationsModifier xmlns="4873beb7-5857-4685-be1f-d57550cc96cc" xsi:nil="true"/>
+    <ScenarioTagsTaxHTField0 xmlns="4873beb7-5857-4685-be1f-d57550cc96cc">
+      <Terms xmlns="http://schemas.microsoft.com/office/infopath/2007/PartnerControls"/>
+    </ScenarioTagsTaxHTField0>
+    <UANotes xmlns="4873beb7-5857-4685-be1f-d57550cc96cc" xsi:nil="true"/>
+  </documentManagement>
+</p:properties>
 </file>
 
 <file path=customXml/itemProps1.xml><?xml version="1.0" encoding="utf-8"?>
-<ds:datastoreItem xmlns:ds="http://schemas.openxmlformats.org/officeDocument/2006/customXml" ds:itemID="{63671810-3EF7-4C8E-BCBA-248ABE2BAB39}">
+<ds:datastoreItem xmlns:ds="http://schemas.openxmlformats.org/officeDocument/2006/customXml" ds:itemID="{499EA1EC-B023-4266-9865-E1EDA122A8C9}">
   <ds:schemaRefs>
-    <ds:schemaRef ds:uri="http://schemas.microsoft.com/office/2006/metadata/properties"/>
-    <ds:schemaRef ds:uri="http://schemas.microsoft.com/office/infopath/2007/PartnerControls"/>
-    <ds:schemaRef ds:uri="4873beb7-5857-4685-be1f-d57550cc96cc"/>
+    <ds:schemaRef ds:uri="http://schemas.microsoft.com/sharepoint/v3/contenttype/forms"/>
   </ds:schemaRefs>
 </ds:datastoreItem>
 </file>
@@ -7122,9 +7128,11 @@
 </file>
 
 <file path=customXml/itemProps3.xml><?xml version="1.0" encoding="utf-8"?>
-<ds:datastoreItem xmlns:ds="http://schemas.openxmlformats.org/officeDocument/2006/customXml" ds:itemID="{499EA1EC-B023-4266-9865-E1EDA122A8C9}">
+<ds:datastoreItem xmlns:ds="http://schemas.openxmlformats.org/officeDocument/2006/customXml" ds:itemID="{63671810-3EF7-4C8E-BCBA-248ABE2BAB39}">
   <ds:schemaRefs>
-    <ds:schemaRef ds:uri="http://schemas.microsoft.com/sharepoint/v3/contenttype/forms"/>
+    <ds:schemaRef ds:uri="http://schemas.microsoft.com/office/2006/metadata/properties"/>
+    <ds:schemaRef ds:uri="http://schemas.microsoft.com/office/infopath/2007/PartnerControls"/>
+    <ds:schemaRef ds:uri="4873beb7-5857-4685-be1f-d57550cc96cc"/>
   </ds:schemaRefs>
 </ds:datastoreItem>
 </file>
</xml_diff>